<commit_message>
Added Doc, we now only need to add in the method specifications and a short description of the assertion used
</commit_message>
<xml_diff>
--- a/Documentation/FolioTracker-Overall-Design.docx
+++ b/Documentation/FolioTracker-Overall-Design.docx
@@ -1,21 +1,20 @@
 
 <file path=word/document.xml><?xml version="1.0" encoding="utf-8"?>
-<w:document xmlns:wpc="http://schemas.microsoft.com/office/word/2010/wordprocessingCanvas" xmlns:cx="http://schemas.microsoft.com/office/drawing/2014/chartex" xmlns:cx1="http://schemas.microsoft.com/office/drawing/2015/9/8/chartex" xmlns:mc="http://schemas.openxmlformats.org/markup-compatibility/2006" xmlns:o="urn:schemas-microsoft-com:office:office" xmlns:r="http://schemas.openxmlformats.org/officeDocument/2006/relationships" xmlns:m="http://schemas.openxmlformats.org/officeDocument/2006/math" xmlns:v="urn:schemas-microsoft-com:vml" xmlns:wp14="http://schemas.microsoft.com/office/word/2010/wordprocessingDrawing" xmlns:wp="http://schemas.openxmlformats.org/drawingml/2006/wordprocessingDrawing" xmlns:w10="urn:schemas-microsoft-com:office:word" xmlns:w="http://schemas.openxmlformats.org/wordprocessingml/2006/main" xmlns:w14="http://schemas.microsoft.com/office/word/2010/wordml" xmlns:w15="http://schemas.microsoft.com/office/word/2012/wordml" xmlns:w16se="http://schemas.microsoft.com/office/word/2015/wordml/symex" xmlns:wpg="http://schemas.microsoft.com/office/word/2010/wordprocessingGroup" xmlns:wpi="http://schemas.microsoft.com/office/word/2010/wordprocessingInk" xmlns:wne="http://schemas.microsoft.com/office/word/2006/wordml" xmlns:wps="http://schemas.microsoft.com/office/word/2010/wordprocessingShape" mc:Ignorable="w14 w15 w16se wp14">
+<w:document xmlns:wpc="http://schemas.microsoft.com/office/word/2010/wordprocessingCanvas" xmlns:cx="http://schemas.microsoft.com/office/drawing/2014/chartex" xmlns:cx1="http://schemas.microsoft.com/office/drawing/2015/9/8/chartex" xmlns:cx2="http://schemas.microsoft.com/office/drawing/2015/10/21/chartex" xmlns:cx3="http://schemas.microsoft.com/office/drawing/2016/5/9/chartex" xmlns:cx4="http://schemas.microsoft.com/office/drawing/2016/5/10/chartex" xmlns:cx5="http://schemas.microsoft.com/office/drawing/2016/5/11/chartex" xmlns:cx6="http://schemas.microsoft.com/office/drawing/2016/5/12/chartex" xmlns:cx7="http://schemas.microsoft.com/office/drawing/2016/5/13/chartex" xmlns:cx8="http://schemas.microsoft.com/office/drawing/2016/5/14/chartex" xmlns:mc="http://schemas.openxmlformats.org/markup-compatibility/2006" xmlns:aink="http://schemas.microsoft.com/office/drawing/2016/ink" xmlns:am3d="http://schemas.microsoft.com/office/drawing/2017/model3d" xmlns:o="urn:schemas-microsoft-com:office:office" xmlns:r="http://schemas.openxmlformats.org/officeDocument/2006/relationships" xmlns:m="http://schemas.openxmlformats.org/officeDocument/2006/math" xmlns:v="urn:schemas-microsoft-com:vml" xmlns:wp14="http://schemas.microsoft.com/office/word/2010/wordprocessingDrawing" xmlns:wp="http://schemas.openxmlformats.org/drawingml/2006/wordprocessingDrawing" xmlns:w10="urn:schemas-microsoft-com:office:word" xmlns:w="http://schemas.openxmlformats.org/wordprocessingml/2006/main" xmlns:w14="http://schemas.microsoft.com/office/word/2010/wordml" xmlns:w15="http://schemas.microsoft.com/office/word/2012/wordml" xmlns:w16cid="http://schemas.microsoft.com/office/word/2016/wordml/cid" xmlns:w16se="http://schemas.microsoft.com/office/word/2015/wordml/symex" xmlns:wpg="http://schemas.microsoft.com/office/word/2010/wordprocessingGroup" xmlns:wpi="http://schemas.microsoft.com/office/word/2010/wordprocessingInk" xmlns:wne="http://schemas.microsoft.com/office/word/2006/wordml" xmlns:wps="http://schemas.microsoft.com/office/word/2010/wordprocessingShape" mc:Ignorable="w14 w15 w16se w16cid wp14">
   <w:body>
     <w:sdt>
       <w:sdtPr>
+        <w:rPr>
+          <w:rFonts w:eastAsiaTheme="minorHAnsi"/>
+          <w:lang w:val="en-GB"/>
+        </w:rPr>
         <w:id w:val="-1926798776"/>
         <w:docPartObj>
           <w:docPartGallery w:val="Cover Pages"/>
           <w:docPartUnique/>
         </w:docPartObj>
       </w:sdtPr>
-      <w:sdtEndPr>
-        <w:rPr>
-          <w:rFonts w:eastAsiaTheme="minorHAnsi"/>
-          <w:lang w:val="en-GB"/>
-        </w:rPr>
-      </w:sdtEndPr>
+      <w:sdtEndPr/>
       <w:sdtContent>
         <w:p>
           <w:pPr>
@@ -155,6 +154,7 @@
                                       <w:calendar w:val="gregorian"/>
                                     </w:date>
                                   </w:sdtPr>
+                                  <w:sdtEndPr/>
                                   <w:sdtContent>
                                     <w:p>
                                       <w:pPr>
@@ -3433,7 +3433,7 @@
               </mc:Choice>
               <mc:Fallback>
                 <w:pict>
-                  <v:group id="Group 2" o:spid="_x0000_s1026" style="position:absolute;margin-left:0;margin-top:0;width:172.8pt;height:718.55pt;z-index:-251657216;mso-width-percent:330;mso-height-percent:950;mso-left-percent:40;mso-position-horizontal-relative:page;mso-position-vertical:center;mso-position-vertical-relative:page;mso-width-percent:330;mso-height-percent:950;mso-left-percent:40" coordsize="21945,91257" o:gfxdata="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">
+                  <v:group id="Group 2" o:spid="_x0000_s1026" style="position:absolute;margin-left:0;margin-top:0;width:172.8pt;height:718.55pt;z-index:-251657216;mso-width-percent:330;mso-height-percent:950;mso-left-percent:40;mso-position-horizontal-relative:page;mso-position-vertical:center;mso-position-vertical-relative:page;mso-width-percent:330;mso-height-percent:950;mso-left-percent:40" coordsize="21945,91257" o:gfxdata="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">
                     <v:rect id="Rectangle 3" o:spid="_x0000_s1027" style="position:absolute;width:1945;height:91257;visibility:visible;mso-wrap-style:square;v-text-anchor:middle" o:gfxdata="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" fillcolor="#44546a [3215]" stroked="f" strokeweight="1pt"/>
                     <v:shapetype id="_x0000_t15" coordsize="21600,21600" o:spt="15" adj="16200" path="m@0,l,,,21600@0,21600,21600,10800xe">
                       <v:stroke joinstyle="miter"/>
@@ -3467,6 +3467,7 @@
                                 <w:calendar w:val="gregorian"/>
                               </w:date>
                             </w:sdtPr>
+                            <w:sdtEndPr/>
                             <w:sdtContent>
                               <w:p>
                                 <w:pPr>
@@ -3692,6 +3693,7 @@
                                     <w:dataBinding w:prefixMappings="xmlns:ns0='http://purl.org/dc/elements/1.1/' xmlns:ns1='http://schemas.openxmlformats.org/package/2006/metadata/core-properties' " w:xpath="/ns1:coreProperties[1]/ns0:creator[1]" w:storeItemID="{6C3C8BC8-F283-45AE-878A-BAB7291924A1}"/>
                                     <w:text/>
                                   </w:sdtPr>
+                                  <w:sdtEndPr/>
                                   <w:sdtContent>
                                     <w:r>
                                       <w:rPr>
@@ -3728,6 +3730,7 @@
                                     <w:dataBinding w:prefixMappings="xmlns:ns0='http://schemas.openxmlformats.org/officeDocument/2006/extended-properties' " w:xpath="/ns0:Properties[1]/ns0:Company[1]" w:storeItemID="{6668398D-A668-4E3E-A5EB-62B293D839F1}"/>
                                     <w:text/>
                                   </w:sdtPr>
+                                  <w:sdtEndPr/>
                                   <w:sdtContent>
                                     <w:r>
                                       <w:rPr>
@@ -3792,6 +3795,7 @@
                               <w:dataBinding w:prefixMappings="xmlns:ns0='http://purl.org/dc/elements/1.1/' xmlns:ns1='http://schemas.openxmlformats.org/package/2006/metadata/core-properties' " w:xpath="/ns1:coreProperties[1]/ns0:creator[1]" w:storeItemID="{6C3C8BC8-F283-45AE-878A-BAB7291924A1}"/>
                               <w:text/>
                             </w:sdtPr>
+                            <w:sdtEndPr/>
                             <w:sdtContent>
                               <w:r>
                                 <w:rPr>
@@ -3828,6 +3832,7 @@
                               <w:dataBinding w:prefixMappings="xmlns:ns0='http://schemas.openxmlformats.org/officeDocument/2006/extended-properties' " w:xpath="/ns0:Properties[1]/ns0:Company[1]" w:storeItemID="{6668398D-A668-4E3E-A5EB-62B293D839F1}"/>
                               <w:text/>
                             </w:sdtPr>
+                            <w:sdtEndPr/>
                             <w:sdtContent>
                               <w:r>
                                 <w:rPr>
@@ -3945,6 +3950,7 @@
                                     <w:dataBinding w:prefixMappings="xmlns:ns0='http://purl.org/dc/elements/1.1/' xmlns:ns1='http://schemas.openxmlformats.org/package/2006/metadata/core-properties' " w:xpath="/ns1:coreProperties[1]/ns0:title[1]" w:storeItemID="{6C3C8BC8-F283-45AE-878A-BAB7291924A1}"/>
                                     <w:text/>
                                   </w:sdtPr>
+                                  <w:sdtEndPr/>
                                   <w:sdtContent>
                                     <w:r>
                                       <w:rPr>
@@ -3980,6 +3986,7 @@
                                     <w:dataBinding w:prefixMappings="xmlns:ns0='http://purl.org/dc/elements/1.1/' xmlns:ns1='http://schemas.openxmlformats.org/package/2006/metadata/core-properties' " w:xpath="/ns1:coreProperties[1]/ns0:subject[1]" w:storeItemID="{6C3C8BC8-F283-45AE-878A-BAB7291924A1}"/>
                                     <w:text/>
                                   </w:sdtPr>
+                                  <w:sdtEndPr/>
                                   <w:sdtContent>
                                     <w:r>
                                       <w:rPr>
@@ -4040,6 +4047,7 @@
                               <w:dataBinding w:prefixMappings="xmlns:ns0='http://purl.org/dc/elements/1.1/' xmlns:ns1='http://schemas.openxmlformats.org/package/2006/metadata/core-properties' " w:xpath="/ns1:coreProperties[1]/ns0:title[1]" w:storeItemID="{6C3C8BC8-F283-45AE-878A-BAB7291924A1}"/>
                               <w:text/>
                             </w:sdtPr>
+                            <w:sdtEndPr/>
                             <w:sdtContent>
                               <w:r>
                                 <w:rPr>
@@ -4075,6 +4083,7 @@
                               <w:dataBinding w:prefixMappings="xmlns:ns0='http://purl.org/dc/elements/1.1/' xmlns:ns1='http://schemas.openxmlformats.org/package/2006/metadata/core-properties' " w:xpath="/ns1:coreProperties[1]/ns0:subject[1]" w:storeItemID="{6C3C8BC8-F283-45AE-878A-BAB7291924A1}"/>
                               <w:text/>
                             </w:sdtPr>
+                            <w:sdtEndPr/>
                             <w:sdtContent>
                               <w:r>
                                 <w:rPr>
@@ -4105,6 +4114,13 @@
     </w:sdt>
     <w:sdt>
       <w:sdtPr>
+        <w:rPr>
+          <w:rFonts w:asciiTheme="minorHAnsi" w:eastAsiaTheme="minorHAnsi" w:hAnsiTheme="minorHAnsi" w:cstheme="minorBidi"/>
+          <w:color w:val="auto"/>
+          <w:sz w:val="22"/>
+          <w:szCs w:val="22"/>
+          <w:lang w:val="en-GB"/>
+        </w:rPr>
         <w:id w:val="-478996258"/>
         <w:docPartObj>
           <w:docPartGallery w:val="Table of Contents"/>
@@ -4113,14 +4129,9 @@
       </w:sdtPr>
       <w:sdtEndPr>
         <w:rPr>
-          <w:rFonts w:asciiTheme="minorHAnsi" w:eastAsiaTheme="minorHAnsi" w:hAnsiTheme="minorHAnsi" w:cstheme="minorBidi"/>
           <w:b/>
           <w:bCs/>
           <w:noProof/>
-          <w:color w:val="auto"/>
-          <w:sz w:val="22"/>
-          <w:szCs w:val="22"/>
-          <w:lang w:val="en-GB"/>
         </w:rPr>
       </w:sdtEndPr>
       <w:sdtContent>
@@ -4847,7 +4858,10 @@
         <w:ind w:left="360"/>
       </w:pPr>
     </w:p>
-    <w:p/>
+    <w:p>
+      <w:bookmarkStart w:id="0" w:name="_GoBack"/>
+      <w:bookmarkEnd w:id="0"/>
+    </w:p>
     <w:p>
       <w:pPr>
         <w:rPr>
@@ -4869,12 +4883,12 @@
           <w:numId w:val="2"/>
         </w:numPr>
       </w:pPr>
-      <w:bookmarkStart w:id="0" w:name="_Toc499651542"/>
+      <w:bookmarkStart w:id="1" w:name="_Toc499651542"/>
       <w:r>
         <w:lastRenderedPageBreak/>
         <w:t>Overall Design rational</w:t>
       </w:r>
-      <w:bookmarkEnd w:id="0"/>
+      <w:bookmarkEnd w:id="1"/>
     </w:p>
     <w:p>
       <w:r>
@@ -4924,11 +4938,11 @@
           <w:numId w:val="2"/>
         </w:numPr>
       </w:pPr>
-      <w:bookmarkStart w:id="1" w:name="_Toc499651543"/>
+      <w:bookmarkStart w:id="2" w:name="_Toc499651543"/>
       <w:r>
         <w:t>Changes to Initial design</w:t>
       </w:r>
-      <w:bookmarkEnd w:id="1"/>
+      <w:bookmarkEnd w:id="2"/>
     </w:p>
     <w:p>
       <w:r>
@@ -4966,11 +4980,11 @@
           <w:numId w:val="2"/>
         </w:numPr>
       </w:pPr>
-      <w:bookmarkStart w:id="2" w:name="_Toc499651544"/>
+      <w:bookmarkStart w:id="3" w:name="_Toc499651544"/>
       <w:r>
         <w:t>Back-End API Design</w:t>
       </w:r>
-      <w:bookmarkEnd w:id="2"/>
+      <w:bookmarkEnd w:id="3"/>
     </w:p>
     <w:p>
       <w:r>
@@ -5076,9 +5090,10 @@
         </w:numPr>
       </w:pPr>
       <w:r>
+        <w:lastRenderedPageBreak/>
         <w:t xml:space="preserve"> </w:t>
       </w:r>
-      <w:bookmarkStart w:id="3" w:name="_Toc499651545"/>
+      <w:bookmarkStart w:id="4" w:name="_Toc499651545"/>
       <w:r>
         <w:t>Relationships between</w:t>
       </w:r>
@@ -5094,7 +5109,7 @@
       <w:r>
         <w:t>:</w:t>
       </w:r>
-      <w:bookmarkEnd w:id="3"/>
+      <w:bookmarkEnd w:id="4"/>
       <w:r>
         <w:t xml:space="preserve"> </w:t>
       </w:r>
@@ -5278,11 +5293,11 @@
           <w:numId w:val="2"/>
         </w:numPr>
       </w:pPr>
-      <w:bookmarkStart w:id="4" w:name="_Toc499651546"/>
+      <w:bookmarkStart w:id="5" w:name="_Toc499651546"/>
       <w:r>
         <w:t>Method Specifications</w:t>
       </w:r>
-      <w:bookmarkEnd w:id="4"/>
+      <w:bookmarkEnd w:id="5"/>
     </w:p>
     <w:p>
       <w:pPr>
@@ -5297,11 +5312,11 @@
           <w:numId w:val="2"/>
         </w:numPr>
       </w:pPr>
-      <w:bookmarkStart w:id="5" w:name="_Toc499651547"/>
+      <w:bookmarkStart w:id="6" w:name="_Toc499651547"/>
       <w:r>
         <w:t>Assertions used</w:t>
       </w:r>
-      <w:bookmarkEnd w:id="5"/>
+      <w:bookmarkEnd w:id="6"/>
     </w:p>
     <w:p/>
     <w:p/>
@@ -5325,20 +5340,22 @@
           <w:numId w:val="2"/>
         </w:numPr>
       </w:pPr>
-      <w:bookmarkStart w:id="6" w:name="_Toc499651548"/>
-      <w:r>
+      <w:bookmarkStart w:id="7" w:name="_Toc499651548"/>
+      <w:r>
+        <w:lastRenderedPageBreak/>
         <w:t>Rationale of Junit Tests used</w:t>
       </w:r>
-      <w:bookmarkEnd w:id="6"/>
+      <w:bookmarkEnd w:id="7"/>
     </w:p>
     <w:p>
-      <w:proofErr w:type="spellStart"/>
-      <w:r>
-        <w:t>FolioTest</w:t>
-      </w:r>
-      <w:proofErr w:type="spellEnd"/>
-      <w:r>
-        <w:t xml:space="preserve"> class</w:t>
+      <w:r>
+        <w:t>Folio</w:t>
+      </w:r>
+      <w:r>
+        <w:t xml:space="preserve"> </w:t>
+      </w:r>
+      <w:r>
+        <w:t>Test class</w:t>
       </w:r>
       <w:r>
         <w:t>:</w:t>
@@ -5346,7 +5363,25 @@
     </w:p>
     <w:p>
       <w:r>
-        <w:t>This class implements a number of Junit tests according to different test conditions. The first tests uses a newly created folio with the Microsoft ticker symbol and tests it against the value of the set increased by 1 to determine if the set has increased after the new stock data has been added</w:t>
+        <w:t xml:space="preserve">This </w:t>
+      </w:r>
+      <w:r>
+        <w:t xml:space="preserve">JUnit </w:t>
+      </w:r>
+      <w:r>
+        <w:t xml:space="preserve">class implements </w:t>
+      </w:r>
+      <w:r>
+        <w:t>several</w:t>
+      </w:r>
+      <w:r>
+        <w:t xml:space="preserve"> Junit tests according to different test conditions</w:t>
+      </w:r>
+      <w:r>
+        <w:t>, testing the methods of the Folio class.</w:t>
+      </w:r>
+      <w:r>
+        <w:t xml:space="preserve"> The first tests use a newly created folio with the Microsoft ticker symbol and tests it against the value of the set increased by 1 to determine if the set has increased after the new stock data has been added</w:t>
       </w:r>
       <w:r>
         <w:t>. The next test uses assert true to validate the same data as the first test, however this one adds another stock to the f</w:t>
@@ -5376,25 +5411,136 @@
       </w:r>
     </w:p>
     <w:p>
-      <w:proofErr w:type="spellStart"/>
-      <w:r>
-        <w:t>FolioTest</w:t>
-      </w:r>
-      <w:proofErr w:type="spellEnd"/>
-      <w:r>
-        <w:t xml:space="preserve"> class:</w:t>
-      </w:r>
-      <w:r>
-        <w:t xml:space="preserve"> &lt;&lt;</w:t>
-      </w:r>
-      <w:bookmarkStart w:id="7" w:name="_GoBack"/>
-      <w:bookmarkEnd w:id="7"/>
-      <w:r>
-        <w:t>add&gt;&gt;</w:t>
+      <w:r>
+        <w:t>Folio</w:t>
+      </w:r>
+      <w:r>
+        <w:t xml:space="preserve"> Tracker </w:t>
+      </w:r>
+      <w:r>
+        <w:t>Test class:</w:t>
+      </w:r>
+      <w:r>
+        <w:t xml:space="preserve"> </w:t>
       </w:r>
     </w:p>
-    <w:p/>
-    <w:p/>
+    <w:p>
+      <w:pPr>
+        <w:spacing w:after="0"/>
+        <w:ind w:left="720" w:hanging="720"/>
+      </w:pPr>
+      <w:r>
+        <w:t>This test class involves a set up method, instantiating three references to the folio tracker class. The</w:t>
+      </w:r>
+    </w:p>
+    <w:p>
+      <w:pPr>
+        <w:spacing w:after="0"/>
+        <w:ind w:left="720" w:hanging="720"/>
+      </w:pPr>
+      <w:r>
+        <w:t xml:space="preserve">create folio test involves creating a copy set that references one of the objects created, and adds a </w:t>
+      </w:r>
+    </w:p>
+    <w:p>
+      <w:pPr>
+        <w:spacing w:after="0"/>
+        <w:ind w:left="720" w:hanging="720"/>
+      </w:pPr>
+      <w:r>
+        <w:t xml:space="preserve">folio to the set of folios then compares the copy set is equal to the expected value which is zero, as </w:t>
+      </w:r>
+    </w:p>
+    <w:p>
+      <w:pPr>
+        <w:spacing w:after="0"/>
+        <w:ind w:left="720" w:hanging="720"/>
+      </w:pPr>
+      <w:r>
+        <w:t>well as the size of the ft1 obje</w:t>
+      </w:r>
+      <w:r>
+        <w:t>c</w:t>
+      </w:r>
+      <w:r>
+        <w:t xml:space="preserve">t which should now have a size of one after adding the </w:t>
+      </w:r>
+      <w:r>
+        <w:t xml:space="preserve">test </w:t>
+      </w:r>
+      <w:r>
+        <w:t xml:space="preserve">folio </w:t>
+      </w:r>
+      <w:r>
+        <w:t>to</w:t>
+      </w:r>
+    </w:p>
+    <w:p>
+      <w:pPr>
+        <w:spacing w:after="0"/>
+        <w:ind w:left="720" w:hanging="720"/>
+      </w:pPr>
+      <w:r>
+        <w:t>the set.</w:t>
+      </w:r>
+      <w:r>
+        <w:t xml:space="preserve"> We also test adding a duplicated folio to the set of folios, and check that the code throws</w:t>
+      </w:r>
+    </w:p>
+    <w:p>
+      <w:pPr>
+        <w:spacing w:after="0"/>
+        <w:ind w:left="720" w:hanging="720"/>
+      </w:pPr>
+      <w:r>
+        <w:t xml:space="preserve">the expected exception not allowing the duplicate to be added. An empty folio is also </w:t>
+      </w:r>
+    </w:p>
+    <w:p>
+      <w:pPr>
+        <w:spacing w:after="0"/>
+        <w:ind w:left="720" w:hanging="720"/>
+      </w:pPr>
+      <w:r>
+        <w:t>attempted to be added to test the correct exception is thrown and prevent the system from adding</w:t>
+      </w:r>
+    </w:p>
+    <w:p>
+      <w:pPr>
+        <w:spacing w:after="0"/>
+        <w:ind w:left="720" w:hanging="720"/>
+      </w:pPr>
+      <w:r>
+        <w:t>empty folio names. Unit test methods are included to test the deletion code of the folio and assert</w:t>
+      </w:r>
+    </w:p>
+    <w:p>
+      <w:pPr>
+        <w:spacing w:after="0"/>
+        <w:ind w:left="720" w:hanging="720"/>
+      </w:pPr>
+      <w:r>
+        <w:t>that the folio is correctly deleted from the folio tracker when deleted from the set. The refresh</w:t>
+      </w:r>
+    </w:p>
+    <w:p>
+      <w:pPr>
+        <w:spacing w:after="0"/>
+        <w:ind w:left="720" w:hanging="720"/>
+      </w:pPr>
+      <w:r>
+        <w:t>mechanism of the application is tested to provide an insight into the functionality of refreshing</w:t>
+      </w:r>
+    </w:p>
+    <w:p>
+      <w:pPr>
+        <w:spacing w:after="0"/>
+        <w:ind w:left="720" w:hanging="720"/>
+      </w:pPr>
+      <w:r>
+        <w:t>whilst throwing the applicable exceptions.</w:t>
+      </w:r>
+    </w:p>
     <w:p/>
     <w:p>
       <w:proofErr w:type="spellStart"/>
@@ -5406,14 +5552,11 @@
         <w:t xml:space="preserve"> Class:</w:t>
       </w:r>
     </w:p>
-    <w:p/>
-    <w:p/>
-    <w:p/>
-    <w:p/>
-    <w:p/>
-    <w:p/>
-    <w:p/>
-    <w:p/>
+    <w:p>
+      <w:r>
+        <w:t xml:space="preserve">Has several stock objects set up to test the system with legitimate ticker symbols, stock names and shares to be bought. Tested the methods to buy shares correctly from the stock class, as well as trying to buy a negative number of shares which will throw the expected exception. Tested the name of the stock matches the expected value input by the user, and that the holding value meets the expected value set by the user who can then by and sell shares. We also test reflexive, symmetric, consistent, transitivity, the hash code, equals method and the ticker symbol tests the user inputting an invalid ticker in the stock market.   </w:t>
+      </w:r>
+    </w:p>
     <w:p/>
     <w:p/>
     <w:p/>
@@ -5431,6 +5574,7 @@
       </w:pPr>
       <w:bookmarkStart w:id="8" w:name="_Toc499651549"/>
       <w:r>
+        <w:lastRenderedPageBreak/>
         <w:t>Class Diagram</w:t>
       </w:r>
       <w:bookmarkEnd w:id="8"/>
@@ -5560,7 +5704,7 @@
 </file>
 
 <file path=word/numbering.xml><?xml version="1.0" encoding="utf-8"?>
-<w:numbering xmlns:wpc="http://schemas.microsoft.com/office/word/2010/wordprocessingCanvas" xmlns:cx="http://schemas.microsoft.com/office/drawing/2014/chartex" xmlns:cx1="http://schemas.microsoft.com/office/drawing/2015/9/8/chartex" xmlns:mc="http://schemas.openxmlformats.org/markup-compatibility/2006" xmlns:o="urn:schemas-microsoft-com:office:office" xmlns:r="http://schemas.openxmlformats.org/officeDocument/2006/relationships" xmlns:m="http://schemas.openxmlformats.org/officeDocument/2006/math" xmlns:v="urn:schemas-microsoft-com:vml" xmlns:wp14="http://schemas.microsoft.com/office/word/2010/wordprocessingDrawing" xmlns:wp="http://schemas.openxmlformats.org/drawingml/2006/wordprocessingDrawing" xmlns:w10="urn:schemas-microsoft-com:office:word" xmlns:w="http://schemas.openxmlformats.org/wordprocessingml/2006/main" xmlns:w14="http://schemas.microsoft.com/office/word/2010/wordml" xmlns:w15="http://schemas.microsoft.com/office/word/2012/wordml" xmlns:w16se="http://schemas.microsoft.com/office/word/2015/wordml/symex" xmlns:wpg="http://schemas.microsoft.com/office/word/2010/wordprocessingGroup" xmlns:wpi="http://schemas.microsoft.com/office/word/2010/wordprocessingInk" xmlns:wne="http://schemas.microsoft.com/office/word/2006/wordml" xmlns:wps="http://schemas.microsoft.com/office/word/2010/wordprocessingShape" mc:Ignorable="w14 w15 w16se wp14">
+<w:numbering xmlns:wpc="http://schemas.microsoft.com/office/word/2010/wordprocessingCanvas" xmlns:cx="http://schemas.microsoft.com/office/drawing/2014/chartex" xmlns:cx1="http://schemas.microsoft.com/office/drawing/2015/9/8/chartex" xmlns:cx2="http://schemas.microsoft.com/office/drawing/2015/10/21/chartex" xmlns:cx3="http://schemas.microsoft.com/office/drawing/2016/5/9/chartex" xmlns:cx4="http://schemas.microsoft.com/office/drawing/2016/5/10/chartex" xmlns:cx5="http://schemas.microsoft.com/office/drawing/2016/5/11/chartex" xmlns:cx6="http://schemas.microsoft.com/office/drawing/2016/5/12/chartex" xmlns:cx7="http://schemas.microsoft.com/office/drawing/2016/5/13/chartex" xmlns:cx8="http://schemas.microsoft.com/office/drawing/2016/5/14/chartex" xmlns:mc="http://schemas.openxmlformats.org/markup-compatibility/2006" xmlns:aink="http://schemas.microsoft.com/office/drawing/2016/ink" xmlns:am3d="http://schemas.microsoft.com/office/drawing/2017/model3d" xmlns:o="urn:schemas-microsoft-com:office:office" xmlns:r="http://schemas.openxmlformats.org/officeDocument/2006/relationships" xmlns:m="http://schemas.openxmlformats.org/officeDocument/2006/math" xmlns:v="urn:schemas-microsoft-com:vml" xmlns:wp14="http://schemas.microsoft.com/office/word/2010/wordprocessingDrawing" xmlns:wp="http://schemas.openxmlformats.org/drawingml/2006/wordprocessingDrawing" xmlns:w10="urn:schemas-microsoft-com:office:word" xmlns:w="http://schemas.openxmlformats.org/wordprocessingml/2006/main" xmlns:w14="http://schemas.microsoft.com/office/word/2010/wordml" xmlns:w15="http://schemas.microsoft.com/office/word/2012/wordml" xmlns:w16cid="http://schemas.microsoft.com/office/word/2016/wordml/cid" xmlns:w16se="http://schemas.microsoft.com/office/word/2015/wordml/symex" xmlns:wpg="http://schemas.microsoft.com/office/word/2010/wordprocessingGroup" xmlns:wpi="http://schemas.microsoft.com/office/word/2010/wordprocessingInk" xmlns:wne="http://schemas.microsoft.com/office/word/2006/wordml" xmlns:wps="http://schemas.microsoft.com/office/word/2010/wordprocessingShape" mc:Ignorable="w14 w15 w16se w16cid wp14">
   <w:abstractNum w:abstractNumId="0" w15:restartNumberingAfterBreak="0">
     <w:nsid w:val="30B70FAE"/>
     <w:multiLevelType w:val="hybridMultilevel"/>
@@ -5865,7 +6009,7 @@
 </file>
 
 <file path=word/styles.xml><?xml version="1.0" encoding="utf-8"?>
-<w:styles xmlns:mc="http://schemas.openxmlformats.org/markup-compatibility/2006" xmlns:r="http://schemas.openxmlformats.org/officeDocument/2006/relationships" xmlns:w="http://schemas.openxmlformats.org/wordprocessingml/2006/main" xmlns:w14="http://schemas.microsoft.com/office/word/2010/wordml" xmlns:w15="http://schemas.microsoft.com/office/word/2012/wordml" xmlns:w16se="http://schemas.microsoft.com/office/word/2015/wordml/symex" mc:Ignorable="w14 w15 w16se">
+<w:styles xmlns:mc="http://schemas.openxmlformats.org/markup-compatibility/2006" xmlns:r="http://schemas.openxmlformats.org/officeDocument/2006/relationships" xmlns:w="http://schemas.openxmlformats.org/wordprocessingml/2006/main" xmlns:w14="http://schemas.microsoft.com/office/word/2010/wordml" xmlns:w15="http://schemas.microsoft.com/office/word/2012/wordml" xmlns:w16cid="http://schemas.microsoft.com/office/word/2016/wordml/cid" xmlns:w16se="http://schemas.microsoft.com/office/word/2015/wordml/symex" mc:Ignorable="w14 w15 w16se w16cid">
   <w:docDefaults>
     <w:rPrDefault>
       <w:rPr>
@@ -5881,7 +6025,7 @@
       </w:pPr>
     </w:pPrDefault>
   </w:docDefaults>
-  <w:latentStyles w:defLockedState="0" w:defUIPriority="99" w:defSemiHidden="0" w:defUnhideWhenUsed="0" w:defQFormat="0" w:count="371">
+  <w:latentStyles w:defLockedState="0" w:defUIPriority="99" w:defSemiHidden="0" w:defUnhideWhenUsed="0" w:defQFormat="0" w:count="375">
     <w:lsdException w:name="Normal" w:uiPriority="0" w:qFormat="1"/>
     <w:lsdException w:name="heading 1" w:uiPriority="9" w:qFormat="1"/>
     <w:lsdException w:name="heading 2" w:semiHidden="1" w:uiPriority="9" w:unhideWhenUsed="1" w:qFormat="1"/>
@@ -5987,7 +6131,6 @@
     <w:lsdException w:name="HTML Sample" w:semiHidden="1" w:unhideWhenUsed="1"/>
     <w:lsdException w:name="HTML Typewriter" w:semiHidden="1" w:unhideWhenUsed="1"/>
     <w:lsdException w:name="HTML Variable" w:semiHidden="1" w:unhideWhenUsed="1"/>
-    <w:lsdException w:name="Normal Table" w:semiHidden="1" w:unhideWhenUsed="1"/>
     <w:lsdException w:name="annotation subject" w:semiHidden="1" w:unhideWhenUsed="1"/>
     <w:lsdException w:name="No List" w:semiHidden="1" w:unhideWhenUsed="1"/>
     <w:lsdException w:name="Outline List 1" w:semiHidden="1" w:unhideWhenUsed="1"/>
@@ -6031,10 +6174,8 @@
     <w:lsdException w:name="Table Elegant" w:semiHidden="1" w:unhideWhenUsed="1"/>
     <w:lsdException w:name="Table Professional" w:semiHidden="1" w:unhideWhenUsed="1"/>
     <w:lsdException w:name="Table Subtle 1" w:semiHidden="1" w:unhideWhenUsed="1"/>
-    <w:lsdException w:name="Table Subtle 2" w:semiHidden="1" w:unhideWhenUsed="1"/>
     <w:lsdException w:name="Table Web 1" w:semiHidden="1" w:unhideWhenUsed="1"/>
     <w:lsdException w:name="Table Web 2" w:semiHidden="1" w:unhideWhenUsed="1"/>
-    <w:lsdException w:name="Table Web 3" w:semiHidden="1" w:unhideWhenUsed="1"/>
     <w:lsdException w:name="Balloon Text" w:semiHidden="1" w:unhideWhenUsed="1"/>
     <w:lsdException w:name="Table Grid" w:uiPriority="39"/>
     <w:lsdException w:name="Table Theme" w:semiHidden="1" w:unhideWhenUsed="1"/>
@@ -6253,6 +6394,10 @@
     <w:lsdException w:name="List Table 5 Dark Accent 6" w:uiPriority="50"/>
     <w:lsdException w:name="List Table 6 Colorful Accent 6" w:uiPriority="51"/>
     <w:lsdException w:name="List Table 7 Colorful Accent 6" w:uiPriority="52"/>
+    <w:lsdException w:name="Mention" w:semiHidden="1" w:unhideWhenUsed="1"/>
+    <w:lsdException w:name="Smart Hyperlink" w:semiHidden="1" w:unhideWhenUsed="1"/>
+    <w:lsdException w:name="Hashtag" w:semiHidden="1" w:unhideWhenUsed="1"/>
+    <w:lsdException w:name="Unresolved Mention" w:semiHidden="1" w:unhideWhenUsed="1"/>
   </w:latentStyles>
   <w:style w:type="paragraph" w:default="1" w:styleId="Normal">
     <w:name w:val="Normal"/>
@@ -6432,538 +6577,6 @@
     </w:rPr>
   </w:style>
 </w:styles>
-</file>
-
-<file path=word/glossary/document.xml><?xml version="1.0" encoding="utf-8"?>
-<w:glossaryDocument xmlns:wpc="http://schemas.microsoft.com/office/word/2010/wordprocessingCanvas" xmlns:cx="http://schemas.microsoft.com/office/drawing/2014/chartex" xmlns:cx1="http://schemas.microsoft.com/office/drawing/2015/9/8/chartex" xmlns:mc="http://schemas.openxmlformats.org/markup-compatibility/2006" xmlns:o="urn:schemas-microsoft-com:office:office" xmlns:r="http://schemas.openxmlformats.org/officeDocument/2006/relationships" xmlns:m="http://schemas.openxmlformats.org/officeDocument/2006/math" xmlns:v="urn:schemas-microsoft-com:vml" xmlns:wp14="http://schemas.microsoft.com/office/word/2010/wordprocessingDrawing" xmlns:wp="http://schemas.openxmlformats.org/drawingml/2006/wordprocessingDrawing" xmlns:w10="urn:schemas-microsoft-com:office:word" xmlns:w="http://schemas.openxmlformats.org/wordprocessingml/2006/main" xmlns:w14="http://schemas.microsoft.com/office/word/2010/wordml" xmlns:w15="http://schemas.microsoft.com/office/word/2012/wordml" xmlns:w16se="http://schemas.microsoft.com/office/word/2015/wordml/symex" xmlns:wpg="http://schemas.microsoft.com/office/word/2010/wordprocessingGroup" xmlns:wpi="http://schemas.microsoft.com/office/word/2010/wordprocessingInk" xmlns:wne="http://schemas.microsoft.com/office/word/2006/wordml" xmlns:wps="http://schemas.microsoft.com/office/word/2010/wordprocessingShape" mc:Ignorable="w14 w15 w16se wp14"/>
-</file>
-
-<file path=word/glossary/fontTable.xml><?xml version="1.0" encoding="utf-8"?>
-<w:fonts xmlns:mc="http://schemas.openxmlformats.org/markup-compatibility/2006" xmlns:r="http://schemas.openxmlformats.org/officeDocument/2006/relationships" xmlns:w="http://schemas.openxmlformats.org/wordprocessingml/2006/main" xmlns:w14="http://schemas.microsoft.com/office/word/2010/wordml" xmlns:w15="http://schemas.microsoft.com/office/word/2012/wordml" xmlns:w16se="http://schemas.microsoft.com/office/word/2015/wordml/symex" mc:Ignorable="w14 w15 w16se">
-  <w:font w:name="Symbol">
-    <w:panose1 w:val="05050102010706020507"/>
-    <w:charset w:val="02"/>
-    <w:family w:val="roman"/>
-    <w:pitch w:val="variable"/>
-    <w:sig w:usb0="00000000" w:usb1="10000000" w:usb2="00000000" w:usb3="00000000" w:csb0="80000000" w:csb1="00000000"/>
-  </w:font>
-  <w:font w:name="Times New Roman">
-    <w:panose1 w:val="02020603050405020304"/>
-    <w:charset w:val="00"/>
-    <w:family w:val="roman"/>
-    <w:pitch w:val="variable"/>
-    <w:sig w:usb0="E0002EFF" w:usb1="C000785B" w:usb2="00000009" w:usb3="00000000" w:csb0="000001FF" w:csb1="00000000"/>
-  </w:font>
-  <w:font w:name="Courier New">
-    <w:panose1 w:val="02070309020205020404"/>
-    <w:charset w:val="00"/>
-    <w:family w:val="modern"/>
-    <w:pitch w:val="fixed"/>
-    <w:sig w:usb0="E0002EFF" w:usb1="C0007843" w:usb2="00000009" w:usb3="00000000" w:csb0="000001FF" w:csb1="00000000"/>
-  </w:font>
-  <w:font w:name="Wingdings">
-    <w:panose1 w:val="05000000000000000000"/>
-    <w:charset w:val="02"/>
-    <w:family w:val="auto"/>
-    <w:pitch w:val="variable"/>
-    <w:sig w:usb0="00000000" w:usb1="10000000" w:usb2="00000000" w:usb3="00000000" w:csb0="80000000" w:csb1="00000000"/>
-  </w:font>
-  <w:font w:name="Calibri">
-    <w:panose1 w:val="020F0502020204030204"/>
-    <w:charset w:val="00"/>
-    <w:family w:val="swiss"/>
-    <w:pitch w:val="variable"/>
-    <w:sig w:usb0="E0002AFF" w:usb1="C000247B" w:usb2="00000009" w:usb3="00000000" w:csb0="000001FF" w:csb1="00000000"/>
-  </w:font>
-  <w:font w:name="Calibri Light">
-    <w:panose1 w:val="020F0302020204030204"/>
-    <w:charset w:val="00"/>
-    <w:family w:val="swiss"/>
-    <w:pitch w:val="variable"/>
-    <w:sig w:usb0="E0002AFF" w:usb1="C000247B" w:usb2="00000009" w:usb3="00000000" w:csb0="000001FF" w:csb1="00000000"/>
-  </w:font>
-</w:fonts>
-</file>
-
-<file path=word/glossary/settings.xml><?xml version="1.0" encoding="utf-8"?>
-<w:settings xmlns:mc="http://schemas.openxmlformats.org/markup-compatibility/2006" xmlns:o="urn:schemas-microsoft-com:office:office" xmlns:r="http://schemas.openxmlformats.org/officeDocument/2006/relationships" xmlns:m="http://schemas.openxmlformats.org/officeDocument/2006/math" xmlns:v="urn:schemas-microsoft-com:vml" xmlns:w10="urn:schemas-microsoft-com:office:word" xmlns:w="http://schemas.openxmlformats.org/wordprocessingml/2006/main" xmlns:w14="http://schemas.microsoft.com/office/word/2010/wordml" xmlns:w15="http://schemas.microsoft.com/office/word/2012/wordml" xmlns:w16se="http://schemas.microsoft.com/office/word/2015/wordml/symex" xmlns:sl="http://schemas.openxmlformats.org/schemaLibrary/2006/main" mc:Ignorable="w14 w15 w16se">
-  <w:view w:val="normal"/>
-  <w:defaultTabStop w:val="720"/>
-  <w:characterSpacingControl w:val="doNotCompress"/>
-  <w:compat>
-    <w:useFELayout/>
-    <w:compatSetting w:name="compatibilityMode" w:uri="http://schemas.microsoft.com/office/word" w:val="15"/>
-    <w:compatSetting w:name="overrideTableStyleFontSizeAndJustification" w:uri="http://schemas.microsoft.com/office/word" w:val="1"/>
-    <w:compatSetting w:name="enableOpenTypeFeatures" w:uri="http://schemas.microsoft.com/office/word" w:val="1"/>
-    <w:compatSetting w:name="doNotFlipMirrorIndents" w:uri="http://schemas.microsoft.com/office/word" w:val="1"/>
-    <w:compatSetting w:name="differentiateMultirowTableHeaders" w:uri="http://schemas.microsoft.com/office/word" w:val="1"/>
-  </w:compat>
-  <w:rsids>
-    <w:rsidRoot w:val="00C472D4"/>
-    <w:rsid w:val="00C472D4"/>
-  </w:rsids>
-  <m:mathPr>
-    <m:mathFont m:val="Cambria Math"/>
-    <m:brkBin m:val="before"/>
-    <m:brkBinSub m:val="--"/>
-    <m:smallFrac m:val="0"/>
-    <m:dispDef/>
-    <m:lMargin m:val="0"/>
-    <m:rMargin m:val="0"/>
-    <m:defJc m:val="centerGroup"/>
-    <m:wrapIndent m:val="1440"/>
-    <m:intLim m:val="subSup"/>
-    <m:naryLim m:val="undOvr"/>
-  </m:mathPr>
-  <w:themeFontLang w:val="en-GB"/>
-  <w:clrSchemeMapping w:bg1="light1" w:t1="dark1" w:bg2="light2" w:t2="dark2" w:accent1="accent1" w:accent2="accent2" w:accent3="accent3" w:accent4="accent4" w:accent5="accent5" w:accent6="accent6" w:hyperlink="hyperlink" w:followedHyperlink="followedHyperlink"/>
-  <w:decimalSymbol w:val="."/>
-  <w:listSeparator w:val=","/>
-  <w15:chartTrackingRefBased/>
-</w:settings>
-</file>
-
-<file path=word/glossary/styles.xml><?xml version="1.0" encoding="utf-8"?>
-<w:styles xmlns:mc="http://schemas.openxmlformats.org/markup-compatibility/2006" xmlns:r="http://schemas.openxmlformats.org/officeDocument/2006/relationships" xmlns:w="http://schemas.openxmlformats.org/wordprocessingml/2006/main" xmlns:w14="http://schemas.microsoft.com/office/word/2010/wordml" xmlns:w15="http://schemas.microsoft.com/office/word/2012/wordml" xmlns:w16se="http://schemas.microsoft.com/office/word/2015/wordml/symex" mc:Ignorable="w14 w15 w16se">
-  <w:docDefaults>
-    <w:rPrDefault>
-      <w:rPr>
-        <w:rFonts w:asciiTheme="minorHAnsi" w:eastAsiaTheme="minorEastAsia" w:hAnsiTheme="minorHAnsi" w:cstheme="minorBidi"/>
-        <w:sz w:val="22"/>
-        <w:szCs w:val="22"/>
-        <w:lang w:val="en-GB" w:eastAsia="en-GB" w:bidi="ar-SA"/>
-      </w:rPr>
-    </w:rPrDefault>
-    <w:pPrDefault>
-      <w:pPr>
-        <w:spacing w:after="160" w:line="259" w:lineRule="auto"/>
-      </w:pPr>
-    </w:pPrDefault>
-  </w:docDefaults>
-  <w:latentStyles w:defLockedState="0" w:defUIPriority="99" w:defSemiHidden="0" w:defUnhideWhenUsed="0" w:defQFormat="0" w:count="371">
-    <w:lsdException w:name="Normal" w:uiPriority="0" w:qFormat="1"/>
-    <w:lsdException w:name="heading 1" w:uiPriority="9" w:qFormat="1"/>
-    <w:lsdException w:name="heading 2" w:semiHidden="1" w:uiPriority="9" w:unhideWhenUsed="1" w:qFormat="1"/>
-    <w:lsdException w:name="heading 3" w:semiHidden="1" w:uiPriority="9" w:unhideWhenUsed="1" w:qFormat="1"/>
-    <w:lsdException w:name="heading 4" w:semiHidden="1" w:uiPriority="9" w:unhideWhenUsed="1" w:qFormat="1"/>
-    <w:lsdException w:name="heading 5" w:semiHidden="1" w:uiPriority="9" w:unhideWhenUsed="1" w:qFormat="1"/>
-    <w:lsdException w:name="heading 6" w:semiHidden="1" w:uiPriority="9" w:unhideWhenUsed="1" w:qFormat="1"/>
-    <w:lsdException w:name="heading 7" w:semiHidden="1" w:uiPriority="9" w:unhideWhenUsed="1" w:qFormat="1"/>
-    <w:lsdException w:name="heading 8" w:semiHidden="1" w:uiPriority="9" w:unhideWhenUsed="1" w:qFormat="1"/>
-    <w:lsdException w:name="heading 9" w:semiHidden="1" w:uiPriority="9" w:unhideWhenUsed="1" w:qFormat="1"/>
-    <w:lsdException w:name="index 1" w:semiHidden="1" w:unhideWhenUsed="1"/>
-    <w:lsdException w:name="index 2" w:semiHidden="1" w:unhideWhenUsed="1"/>
-    <w:lsdException w:name="index 3" w:semiHidden="1" w:unhideWhenUsed="1"/>
-    <w:lsdException w:name="index 4" w:semiHidden="1" w:unhideWhenUsed="1"/>
-    <w:lsdException w:name="index 5" w:semiHidden="1" w:unhideWhenUsed="1"/>
-    <w:lsdException w:name="index 6" w:semiHidden="1" w:unhideWhenUsed="1"/>
-    <w:lsdException w:name="index 7" w:semiHidden="1" w:unhideWhenUsed="1"/>
-    <w:lsdException w:name="index 8" w:semiHidden="1" w:unhideWhenUsed="1"/>
-    <w:lsdException w:name="index 9" w:semiHidden="1" w:unhideWhenUsed="1"/>
-    <w:lsdException w:name="toc 1" w:semiHidden="1" w:uiPriority="39" w:unhideWhenUsed="1"/>
-    <w:lsdException w:name="toc 2" w:semiHidden="1" w:uiPriority="39" w:unhideWhenUsed="1"/>
-    <w:lsdException w:name="toc 3" w:semiHidden="1" w:uiPriority="39" w:unhideWhenUsed="1"/>
-    <w:lsdException w:name="toc 4" w:semiHidden="1" w:uiPriority="39" w:unhideWhenUsed="1"/>
-    <w:lsdException w:name="toc 5" w:semiHidden="1" w:uiPriority="39" w:unhideWhenUsed="1"/>
-    <w:lsdException w:name="toc 6" w:semiHidden="1" w:uiPriority="39" w:unhideWhenUsed="1"/>
-    <w:lsdException w:name="toc 7" w:semiHidden="1" w:uiPriority="39" w:unhideWhenUsed="1"/>
-    <w:lsdException w:name="toc 8" w:semiHidden="1" w:uiPriority="39" w:unhideWhenUsed="1"/>
-    <w:lsdException w:name="toc 9" w:semiHidden="1" w:uiPriority="39" w:unhideWhenUsed="1"/>
-    <w:lsdException w:name="Normal Indent" w:semiHidden="1" w:unhideWhenUsed="1"/>
-    <w:lsdException w:name="footnote text" w:semiHidden="1" w:unhideWhenUsed="1"/>
-    <w:lsdException w:name="annotation text" w:semiHidden="1" w:unhideWhenUsed="1"/>
-    <w:lsdException w:name="header" w:semiHidden="1" w:unhideWhenUsed="1"/>
-    <w:lsdException w:name="footer" w:semiHidden="1" w:unhideWhenUsed="1"/>
-    <w:lsdException w:name="index heading" w:semiHidden="1" w:unhideWhenUsed="1"/>
-    <w:lsdException w:name="caption" w:semiHidden="1" w:uiPriority="35" w:unhideWhenUsed="1" w:qFormat="1"/>
-    <w:lsdException w:name="table of figures" w:semiHidden="1" w:unhideWhenUsed="1"/>
-    <w:lsdException w:name="envelope address" w:semiHidden="1" w:unhideWhenUsed="1"/>
-    <w:lsdException w:name="envelope return" w:semiHidden="1" w:unhideWhenUsed="1"/>
-    <w:lsdException w:name="footnote reference" w:semiHidden="1" w:unhideWhenUsed="1"/>
-    <w:lsdException w:name="annotation reference" w:semiHidden="1" w:unhideWhenUsed="1"/>
-    <w:lsdException w:name="line number" w:semiHidden="1" w:unhideWhenUsed="1"/>
-    <w:lsdException w:name="page number" w:semiHidden="1" w:unhideWhenUsed="1"/>
-    <w:lsdException w:name="endnote reference" w:semiHidden="1" w:unhideWhenUsed="1"/>
-    <w:lsdException w:name="endnote text" w:semiHidden="1" w:unhideWhenUsed="1"/>
-    <w:lsdException w:name="table of authorities" w:semiHidden="1" w:unhideWhenUsed="1"/>
-    <w:lsdException w:name="macro" w:semiHidden="1" w:unhideWhenUsed="1"/>
-    <w:lsdException w:name="toa heading" w:semiHidden="1" w:unhideWhenUsed="1"/>
-    <w:lsdException w:name="List" w:semiHidden="1" w:unhideWhenUsed="1"/>
-    <w:lsdException w:name="List Bullet" w:semiHidden="1" w:unhideWhenUsed="1"/>
-    <w:lsdException w:name="List Number" w:semiHidden="1" w:unhideWhenUsed="1"/>
-    <w:lsdException w:name="List 2" w:semiHidden="1" w:unhideWhenUsed="1"/>
-    <w:lsdException w:name="List 3" w:semiHidden="1" w:unhideWhenUsed="1"/>
-    <w:lsdException w:name="List 4" w:semiHidden="1" w:unhideWhenUsed="1"/>
-    <w:lsdException w:name="List 5" w:semiHidden="1" w:unhideWhenUsed="1"/>
-    <w:lsdException w:name="List Bullet 2" w:semiHidden="1" w:unhideWhenUsed="1"/>
-    <w:lsdException w:name="List Bullet 3" w:semiHidden="1" w:unhideWhenUsed="1"/>
-    <w:lsdException w:name="List Bullet 4" w:semiHidden="1" w:unhideWhenUsed="1"/>
-    <w:lsdException w:name="List Bullet 5" w:semiHidden="1" w:unhideWhenUsed="1"/>
-    <w:lsdException w:name="List Number 2" w:semiHidden="1" w:unhideWhenUsed="1"/>
-    <w:lsdException w:name="List Number 3" w:semiHidden="1" w:unhideWhenUsed="1"/>
-    <w:lsdException w:name="List Number 4" w:semiHidden="1" w:unhideWhenUsed="1"/>
-    <w:lsdException w:name="List Number 5" w:semiHidden="1" w:unhideWhenUsed="1"/>
-    <w:lsdException w:name="Title" w:uiPriority="10" w:qFormat="1"/>
-    <w:lsdException w:name="Closing" w:semiHidden="1" w:unhideWhenUsed="1"/>
-    <w:lsdException w:name="Signature" w:semiHidden="1" w:unhideWhenUsed="1"/>
-    <w:lsdException w:name="Default Paragraph Font" w:semiHidden="1" w:uiPriority="1" w:unhideWhenUsed="1"/>
-    <w:lsdException w:name="Body Text" w:semiHidden="1" w:unhideWhenUsed="1"/>
-    <w:lsdException w:name="Body Text Indent" w:semiHidden="1" w:unhideWhenUsed="1"/>
-    <w:lsdException w:name="List Continue" w:semiHidden="1" w:unhideWhenUsed="1"/>
-    <w:lsdException w:name="List Continue 2" w:semiHidden="1" w:unhideWhenUsed="1"/>
-    <w:lsdException w:name="List Continue 3" w:semiHidden="1" w:unhideWhenUsed="1"/>
-    <w:lsdException w:name="List Continue 4" w:semiHidden="1" w:unhideWhenUsed="1"/>
-    <w:lsdException w:name="List Continue 5" w:semiHidden="1" w:unhideWhenUsed="1"/>
-    <w:lsdException w:name="Message Header" w:semiHidden="1" w:unhideWhenUsed="1"/>
-    <w:lsdException w:name="Subtitle" w:uiPriority="11" w:qFormat="1"/>
-    <w:lsdException w:name="Salutation" w:semiHidden="1" w:unhideWhenUsed="1"/>
-    <w:lsdException w:name="Date" w:semiHidden="1" w:unhideWhenUsed="1"/>
-    <w:lsdException w:name="Body Text First Indent" w:semiHidden="1" w:unhideWhenUsed="1"/>
-    <w:lsdException w:name="Body Text First Indent 2" w:semiHidden="1" w:unhideWhenUsed="1"/>
-    <w:lsdException w:name="Note Heading" w:semiHidden="1" w:unhideWhenUsed="1"/>
-    <w:lsdException w:name="Body Text 2" w:semiHidden="1" w:unhideWhenUsed="1"/>
-    <w:lsdException w:name="Body Text 3" w:semiHidden="1" w:unhideWhenUsed="1"/>
-    <w:lsdException w:name="Body Text Indent 2" w:semiHidden="1" w:unhideWhenUsed="1"/>
-    <w:lsdException w:name="Body Text Indent 3" w:semiHidden="1" w:unhideWhenUsed="1"/>
-    <w:lsdException w:name="Block Text" w:semiHidden="1" w:unhideWhenUsed="1"/>
-    <w:lsdException w:name="Hyperlink" w:semiHidden="1" w:unhideWhenUsed="1"/>
-    <w:lsdException w:name="FollowedHyperlink" w:semiHidden="1" w:unhideWhenUsed="1"/>
-    <w:lsdException w:name="Strong" w:uiPriority="22" w:qFormat="1"/>
-    <w:lsdException w:name="Emphasis" w:uiPriority="20" w:qFormat="1"/>
-    <w:lsdException w:name="Document Map" w:semiHidden="1" w:unhideWhenUsed="1"/>
-    <w:lsdException w:name="Plain Text" w:semiHidden="1" w:unhideWhenUsed="1"/>
-    <w:lsdException w:name="E-mail Signature" w:semiHidden="1" w:unhideWhenUsed="1"/>
-    <w:lsdException w:name="HTML Top of Form" w:semiHidden="1" w:unhideWhenUsed="1"/>
-    <w:lsdException w:name="HTML Bottom of Form" w:semiHidden="1" w:unhideWhenUsed="1"/>
-    <w:lsdException w:name="Normal (Web)" w:semiHidden="1" w:unhideWhenUsed="1"/>
-    <w:lsdException w:name="HTML Acronym" w:semiHidden="1" w:unhideWhenUsed="1"/>
-    <w:lsdException w:name="HTML Address" w:semiHidden="1" w:unhideWhenUsed="1"/>
-    <w:lsdException w:name="HTML Cite" w:semiHidden="1" w:unhideWhenUsed="1"/>
-    <w:lsdException w:name="HTML Code" w:semiHidden="1" w:unhideWhenUsed="1"/>
-    <w:lsdException w:name="HTML Definition" w:semiHidden="1" w:unhideWhenUsed="1"/>
-    <w:lsdException w:name="HTML Keyboard" w:semiHidden="1" w:unhideWhenUsed="1"/>
-    <w:lsdException w:name="HTML Preformatted" w:semiHidden="1" w:unhideWhenUsed="1"/>
-    <w:lsdException w:name="HTML Sample" w:semiHidden="1" w:unhideWhenUsed="1"/>
-    <w:lsdException w:name="HTML Typewriter" w:semiHidden="1" w:unhideWhenUsed="1"/>
-    <w:lsdException w:name="HTML Variable" w:semiHidden="1" w:unhideWhenUsed="1"/>
-    <w:lsdException w:name="Normal Table" w:semiHidden="1" w:unhideWhenUsed="1"/>
-    <w:lsdException w:name="annotation subject" w:semiHidden="1" w:unhideWhenUsed="1"/>
-    <w:lsdException w:name="No List" w:semiHidden="1" w:unhideWhenUsed="1"/>
-    <w:lsdException w:name="Outline List 1" w:semiHidden="1" w:unhideWhenUsed="1"/>
-    <w:lsdException w:name="Outline List 2" w:semiHidden="1" w:unhideWhenUsed="1"/>
-    <w:lsdException w:name="Outline List 3" w:semiHidden="1" w:unhideWhenUsed="1"/>
-    <w:lsdException w:name="Table Simple 1" w:semiHidden="1" w:unhideWhenUsed="1"/>
-    <w:lsdException w:name="Table Simple 2" w:semiHidden="1" w:unhideWhenUsed="1"/>
-    <w:lsdException w:name="Table Simple 3" w:semiHidden="1" w:unhideWhenUsed="1"/>
-    <w:lsdException w:name="Table Classic 1" w:semiHidden="1" w:unhideWhenUsed="1"/>
-    <w:lsdException w:name="Table Classic 2" w:semiHidden="1" w:unhideWhenUsed="1"/>
-    <w:lsdException w:name="Table Classic 3" w:semiHidden="1" w:unhideWhenUsed="1"/>
-    <w:lsdException w:name="Table Classic 4" w:semiHidden="1" w:unhideWhenUsed="1"/>
-    <w:lsdException w:name="Table Colorful 1" w:semiHidden="1" w:unhideWhenUsed="1"/>
-    <w:lsdException w:name="Table Colorful 2" w:semiHidden="1" w:unhideWhenUsed="1"/>
-    <w:lsdException w:name="Table Colorful 3" w:semiHidden="1" w:unhideWhenUsed="1"/>
-    <w:lsdException w:name="Table Columns 1" w:semiHidden="1" w:unhideWhenUsed="1"/>
-    <w:lsdException w:name="Table Columns 2" w:semiHidden="1" w:unhideWhenUsed="1"/>
-    <w:lsdException w:name="Table Columns 3" w:semiHidden="1" w:unhideWhenUsed="1"/>
-    <w:lsdException w:name="Table Columns 4" w:semiHidden="1" w:unhideWhenUsed="1"/>
-    <w:lsdException w:name="Table Columns 5" w:semiHidden="1" w:unhideWhenUsed="1"/>
-    <w:lsdException w:name="Table Grid 1" w:semiHidden="1" w:unhideWhenUsed="1"/>
-    <w:lsdException w:name="Table Grid 2" w:semiHidden="1" w:unhideWhenUsed="1"/>
-    <w:lsdException w:name="Table Grid 3" w:semiHidden="1" w:unhideWhenUsed="1"/>
-    <w:lsdException w:name="Table Grid 4" w:semiHidden="1" w:unhideWhenUsed="1"/>
-    <w:lsdException w:name="Table Grid 5" w:semiHidden="1" w:unhideWhenUsed="1"/>
-    <w:lsdException w:name="Table Grid 6" w:semiHidden="1" w:unhideWhenUsed="1"/>
-    <w:lsdException w:name="Table Grid 7" w:semiHidden="1" w:unhideWhenUsed="1"/>
-    <w:lsdException w:name="Table Grid 8" w:semiHidden="1" w:unhideWhenUsed="1"/>
-    <w:lsdException w:name="Table List 1" w:semiHidden="1" w:unhideWhenUsed="1"/>
-    <w:lsdException w:name="Table List 2" w:semiHidden="1" w:unhideWhenUsed="1"/>
-    <w:lsdException w:name="Table List 3" w:semiHidden="1" w:unhideWhenUsed="1"/>
-    <w:lsdException w:name="Table List 4" w:semiHidden="1" w:unhideWhenUsed="1"/>
-    <w:lsdException w:name="Table List 5" w:semiHidden="1" w:unhideWhenUsed="1"/>
-    <w:lsdException w:name="Table List 6" w:semiHidden="1" w:unhideWhenUsed="1"/>
-    <w:lsdException w:name="Table List 7" w:semiHidden="1" w:unhideWhenUsed="1"/>
-    <w:lsdException w:name="Table List 8" w:semiHidden="1" w:unhideWhenUsed="1"/>
-    <w:lsdException w:name="Table 3D effects 1" w:semiHidden="1" w:unhideWhenUsed="1"/>
-    <w:lsdException w:name="Table 3D effects 2" w:semiHidden="1" w:unhideWhenUsed="1"/>
-    <w:lsdException w:name="Table 3D effects 3" w:semiHidden="1" w:unhideWhenUsed="1"/>
-    <w:lsdException w:name="Table Contemporary" w:semiHidden="1" w:unhideWhenUsed="1"/>
-    <w:lsdException w:name="Table Elegant" w:semiHidden="1" w:unhideWhenUsed="1"/>
-    <w:lsdException w:name="Table Professional" w:semiHidden="1" w:unhideWhenUsed="1"/>
-    <w:lsdException w:name="Table Subtle 1" w:semiHidden="1" w:unhideWhenUsed="1"/>
-    <w:lsdException w:name="Table Subtle 2" w:semiHidden="1" w:unhideWhenUsed="1"/>
-    <w:lsdException w:name="Table Web 1" w:semiHidden="1" w:unhideWhenUsed="1"/>
-    <w:lsdException w:name="Table Web 2" w:semiHidden="1" w:unhideWhenUsed="1"/>
-    <w:lsdException w:name="Table Web 3" w:semiHidden="1" w:unhideWhenUsed="1"/>
-    <w:lsdException w:name="Balloon Text" w:semiHidden="1" w:unhideWhenUsed="1"/>
-    <w:lsdException w:name="Table Grid" w:uiPriority="39"/>
-    <w:lsdException w:name="Table Theme" w:semiHidden="1" w:unhideWhenUsed="1"/>
-    <w:lsdException w:name="Placeholder Text" w:semiHidden="1"/>
-    <w:lsdException w:name="No Spacing" w:uiPriority="1" w:qFormat="1"/>
-    <w:lsdException w:name="Light Shading" w:uiPriority="60"/>
-    <w:lsdException w:name="Light List" w:uiPriority="61"/>
-    <w:lsdException w:name="Light Grid" w:uiPriority="62"/>
-    <w:lsdException w:name="Medium Shading 1" w:uiPriority="63"/>
-    <w:lsdException w:name="Medium Shading 2" w:uiPriority="64"/>
-    <w:lsdException w:name="Medium List 1" w:uiPriority="65"/>
-    <w:lsdException w:name="Medium List 2" w:uiPriority="66"/>
-    <w:lsdException w:name="Medium Grid 1" w:uiPriority="67"/>
-    <w:lsdException w:name="Medium Grid 2" w:uiPriority="68"/>
-    <w:lsdException w:name="Medium Grid 3" w:uiPriority="69"/>
-    <w:lsdException w:name="Dark List" w:uiPriority="70"/>
-    <w:lsdException w:name="Colorful Shading" w:uiPriority="71"/>
-    <w:lsdException w:name="Colorful List" w:uiPriority="72"/>
-    <w:lsdException w:name="Colorful Grid" w:uiPriority="73"/>
-    <w:lsdException w:name="Light Shading Accent 1" w:uiPriority="60"/>
-    <w:lsdException w:name="Light List Accent 1" w:uiPriority="61"/>
-    <w:lsdException w:name="Light Grid Accent 1" w:uiPriority="62"/>
-    <w:lsdException w:name="Medium Shading 1 Accent 1" w:uiPriority="63"/>
-    <w:lsdException w:name="Medium Shading 2 Accent 1" w:uiPriority="64"/>
-    <w:lsdException w:name="Medium List 1 Accent 1" w:uiPriority="65"/>
-    <w:lsdException w:name="Revision" w:semiHidden="1"/>
-    <w:lsdException w:name="List Paragraph" w:uiPriority="34" w:qFormat="1"/>
-    <w:lsdException w:name="Quote" w:uiPriority="29" w:qFormat="1"/>
-    <w:lsdException w:name="Intense Quote" w:uiPriority="30" w:qFormat="1"/>
-    <w:lsdException w:name="Medium List 2 Accent 1" w:uiPriority="66"/>
-    <w:lsdException w:name="Medium Grid 1 Accent 1" w:uiPriority="67"/>
-    <w:lsdException w:name="Medium Grid 2 Accent 1" w:uiPriority="68"/>
-    <w:lsdException w:name="Medium Grid 3 Accent 1" w:uiPriority="69"/>
-    <w:lsdException w:name="Dark List Accent 1" w:uiPriority="70"/>
-    <w:lsdException w:name="Colorful Shading Accent 1" w:uiPriority="71"/>
-    <w:lsdException w:name="Colorful List Accent 1" w:uiPriority="72"/>
-    <w:lsdException w:name="Colorful Grid Accent 1" w:uiPriority="73"/>
-    <w:lsdException w:name="Light Shading Accent 2" w:uiPriority="60"/>
-    <w:lsdException w:name="Light List Accent 2" w:uiPriority="61"/>
-    <w:lsdException w:name="Light Grid Accent 2" w:uiPriority="62"/>
-    <w:lsdException w:name="Medium Shading 1 Accent 2" w:uiPriority="63"/>
-    <w:lsdException w:name="Medium Shading 2 Accent 2" w:uiPriority="64"/>
-    <w:lsdException w:name="Medium List 1 Accent 2" w:uiPriority="65"/>
-    <w:lsdException w:name="Medium List 2 Accent 2" w:uiPriority="66"/>
-    <w:lsdException w:name="Medium Grid 1 Accent 2" w:uiPriority="67"/>
-    <w:lsdException w:name="Medium Grid 2 Accent 2" w:uiPriority="68"/>
-    <w:lsdException w:name="Medium Grid 3 Accent 2" w:uiPriority="69"/>
-    <w:lsdException w:name="Dark List Accent 2" w:uiPriority="70"/>
-    <w:lsdException w:name="Colorful Shading Accent 2" w:uiPriority="71"/>
-    <w:lsdException w:name="Colorful List Accent 2" w:uiPriority="72"/>
-    <w:lsdException w:name="Colorful Grid Accent 2" w:uiPriority="73"/>
-    <w:lsdException w:name="Light Shading Accent 3" w:uiPriority="60"/>
-    <w:lsdException w:name="Light List Accent 3" w:uiPriority="61"/>
-    <w:lsdException w:name="Light Grid Accent 3" w:uiPriority="62"/>
-    <w:lsdException w:name="Medium Shading 1 Accent 3" w:uiPriority="63"/>
-    <w:lsdException w:name="Medium Shading 2 Accent 3" w:uiPriority="64"/>
-    <w:lsdException w:name="Medium List 1 Accent 3" w:uiPriority="65"/>
-    <w:lsdException w:name="Medium List 2 Accent 3" w:uiPriority="66"/>
-    <w:lsdException w:name="Medium Grid 1 Accent 3" w:uiPriority="67"/>
-    <w:lsdException w:name="Medium Grid 2 Accent 3" w:uiPriority="68"/>
-    <w:lsdException w:name="Medium Grid 3 Accent 3" w:uiPriority="69"/>
-    <w:lsdException w:name="Dark List Accent 3" w:uiPriority="70"/>
-    <w:lsdException w:name="Colorful Shading Accent 3" w:uiPriority="71"/>
-    <w:lsdException w:name="Colorful List Accent 3" w:uiPriority="72"/>
-    <w:lsdException w:name="Colorful Grid Accent 3" w:uiPriority="73"/>
-    <w:lsdException w:name="Light Shading Accent 4" w:uiPriority="60"/>
-    <w:lsdException w:name="Light List Accent 4" w:uiPriority="61"/>
-    <w:lsdException w:name="Light Grid Accent 4" w:uiPriority="62"/>
-    <w:lsdException w:name="Medium Shading 1 Accent 4" w:uiPriority="63"/>
-    <w:lsdException w:name="Medium Shading 2 Accent 4" w:uiPriority="64"/>
-    <w:lsdException w:name="Medium List 1 Accent 4" w:uiPriority="65"/>
-    <w:lsdException w:name="Medium List 2 Accent 4" w:uiPriority="66"/>
-    <w:lsdException w:name="Medium Grid 1 Accent 4" w:uiPriority="67"/>
-    <w:lsdException w:name="Medium Grid 2 Accent 4" w:uiPriority="68"/>
-    <w:lsdException w:name="Medium Grid 3 Accent 4" w:uiPriority="69"/>
-    <w:lsdException w:name="Dark List Accent 4" w:uiPriority="70"/>
-    <w:lsdException w:name="Colorful Shading Accent 4" w:uiPriority="71"/>
-    <w:lsdException w:name="Colorful List Accent 4" w:uiPriority="72"/>
-    <w:lsdException w:name="Colorful Grid Accent 4" w:uiPriority="73"/>
-    <w:lsdException w:name="Light Shading Accent 5" w:uiPriority="60"/>
-    <w:lsdException w:name="Light List Accent 5" w:uiPriority="61"/>
-    <w:lsdException w:name="Light Grid Accent 5" w:uiPriority="62"/>
-    <w:lsdException w:name="Medium Shading 1 Accent 5" w:uiPriority="63"/>
-    <w:lsdException w:name="Medium Shading 2 Accent 5" w:uiPriority="64"/>
-    <w:lsdException w:name="Medium List 1 Accent 5" w:uiPriority="65"/>
-    <w:lsdException w:name="Medium List 2 Accent 5" w:uiPriority="66"/>
-    <w:lsdException w:name="Medium Grid 1 Accent 5" w:uiPriority="67"/>
-    <w:lsdException w:name="Medium Grid 2 Accent 5" w:uiPriority="68"/>
-    <w:lsdException w:name="Medium Grid 3 Accent 5" w:uiPriority="69"/>
-    <w:lsdException w:name="Dark List Accent 5" w:uiPriority="70"/>
-    <w:lsdException w:name="Colorful Shading Accent 5" w:uiPriority="71"/>
-    <w:lsdException w:name="Colorful List Accent 5" w:uiPriority="72"/>
-    <w:lsdException w:name="Colorful Grid Accent 5" w:uiPriority="73"/>
-    <w:lsdException w:name="Light Shading Accent 6" w:uiPriority="60"/>
-    <w:lsdException w:name="Light List Accent 6" w:uiPriority="61"/>
-    <w:lsdException w:name="Light Grid Accent 6" w:uiPriority="62"/>
-    <w:lsdException w:name="Medium Shading 1 Accent 6" w:uiPriority="63"/>
-    <w:lsdException w:name="Medium Shading 2 Accent 6" w:uiPriority="64"/>
-    <w:lsdException w:name="Medium List 1 Accent 6" w:uiPriority="65"/>
-    <w:lsdException w:name="Medium List 2 Accent 6" w:uiPriority="66"/>
-    <w:lsdException w:name="Medium Grid 1 Accent 6" w:uiPriority="67"/>
-    <w:lsdException w:name="Medium Grid 2 Accent 6" w:uiPriority="68"/>
-    <w:lsdException w:name="Medium Grid 3 Accent 6" w:uiPriority="69"/>
-    <w:lsdException w:name="Dark List Accent 6" w:uiPriority="70"/>
-    <w:lsdException w:name="Colorful Shading Accent 6" w:uiPriority="71"/>
-    <w:lsdException w:name="Colorful List Accent 6" w:uiPriority="72"/>
-    <w:lsdException w:name="Colorful Grid Accent 6" w:uiPriority="73"/>
-    <w:lsdException w:name="Subtle Emphasis" w:uiPriority="19" w:qFormat="1"/>
-    <w:lsdException w:name="Intense Emphasis" w:uiPriority="21" w:qFormat="1"/>
-    <w:lsdException w:name="Subtle Reference" w:uiPriority="31" w:qFormat="1"/>
-    <w:lsdException w:name="Intense Reference" w:uiPriority="32" w:qFormat="1"/>
-    <w:lsdException w:name="Book Title" w:uiPriority="33" w:qFormat="1"/>
-    <w:lsdException w:name="Bibliography" w:semiHidden="1" w:uiPriority="37" w:unhideWhenUsed="1"/>
-    <w:lsdException w:name="TOC Heading" w:semiHidden="1" w:uiPriority="39" w:unhideWhenUsed="1" w:qFormat="1"/>
-    <w:lsdException w:name="Plain Table 1" w:uiPriority="41"/>
-    <w:lsdException w:name="Plain Table 2" w:uiPriority="42"/>
-    <w:lsdException w:name="Plain Table 3" w:uiPriority="43"/>
-    <w:lsdException w:name="Plain Table 4" w:uiPriority="44"/>
-    <w:lsdException w:name="Plain Table 5" w:uiPriority="45"/>
-    <w:lsdException w:name="Grid Table Light" w:uiPriority="40"/>
-    <w:lsdException w:name="Grid Table 1 Light" w:uiPriority="46"/>
-    <w:lsdException w:name="Grid Table 2" w:uiPriority="47"/>
-    <w:lsdException w:name="Grid Table 3" w:uiPriority="48"/>
-    <w:lsdException w:name="Grid Table 4" w:uiPriority="49"/>
-    <w:lsdException w:name="Grid Table 5 Dark" w:uiPriority="50"/>
-    <w:lsdException w:name="Grid Table 6 Colorful" w:uiPriority="51"/>
-    <w:lsdException w:name="Grid Table 7 Colorful" w:uiPriority="52"/>
-    <w:lsdException w:name="Grid Table 1 Light Accent 1" w:uiPriority="46"/>
-    <w:lsdException w:name="Grid Table 2 Accent 1" w:uiPriority="47"/>
-    <w:lsdException w:name="Grid Table 3 Accent 1" w:uiPriority="48"/>
-    <w:lsdException w:name="Grid Table 4 Accent 1" w:uiPriority="49"/>
-    <w:lsdException w:name="Grid Table 5 Dark Accent 1" w:uiPriority="50"/>
-    <w:lsdException w:name="Grid Table 6 Colorful Accent 1" w:uiPriority="51"/>
-    <w:lsdException w:name="Grid Table 7 Colorful Accent 1" w:uiPriority="52"/>
-    <w:lsdException w:name="Grid Table 1 Light Accent 2" w:uiPriority="46"/>
-    <w:lsdException w:name="Grid Table 2 Accent 2" w:uiPriority="47"/>
-    <w:lsdException w:name="Grid Table 3 Accent 2" w:uiPriority="48"/>
-    <w:lsdException w:name="Grid Table 4 Accent 2" w:uiPriority="49"/>
-    <w:lsdException w:name="Grid Table 5 Dark Accent 2" w:uiPriority="50"/>
-    <w:lsdException w:name="Grid Table 6 Colorful Accent 2" w:uiPriority="51"/>
-    <w:lsdException w:name="Grid Table 7 Colorful Accent 2" w:uiPriority="52"/>
-    <w:lsdException w:name="Grid Table 1 Light Accent 3" w:uiPriority="46"/>
-    <w:lsdException w:name="Grid Table 2 Accent 3" w:uiPriority="47"/>
-    <w:lsdException w:name="Grid Table 3 Accent 3" w:uiPriority="48"/>
-    <w:lsdException w:name="Grid Table 4 Accent 3" w:uiPriority="49"/>
-    <w:lsdException w:name="Grid Table 5 Dark Accent 3" w:uiPriority="50"/>
-    <w:lsdException w:name="Grid Table 6 Colorful Accent 3" w:uiPriority="51"/>
-    <w:lsdException w:name="Grid Table 7 Colorful Accent 3" w:uiPriority="52"/>
-    <w:lsdException w:name="Grid Table 1 Light Accent 4" w:uiPriority="46"/>
-    <w:lsdException w:name="Grid Table 2 Accent 4" w:uiPriority="47"/>
-    <w:lsdException w:name="Grid Table 3 Accent 4" w:uiPriority="48"/>
-    <w:lsdException w:name="Grid Table 4 Accent 4" w:uiPriority="49"/>
-    <w:lsdException w:name="Grid Table 5 Dark Accent 4" w:uiPriority="50"/>
-    <w:lsdException w:name="Grid Table 6 Colorful Accent 4" w:uiPriority="51"/>
-    <w:lsdException w:name="Grid Table 7 Colorful Accent 4" w:uiPriority="52"/>
-    <w:lsdException w:name="Grid Table 1 Light Accent 5" w:uiPriority="46"/>
-    <w:lsdException w:name="Grid Table 2 Accent 5" w:uiPriority="47"/>
-    <w:lsdException w:name="Grid Table 3 Accent 5" w:uiPriority="48"/>
-    <w:lsdException w:name="Grid Table 4 Accent 5" w:uiPriority="49"/>
-    <w:lsdException w:name="Grid Table 5 Dark Accent 5" w:uiPriority="50"/>
-    <w:lsdException w:name="Grid Table 6 Colorful Accent 5" w:uiPriority="51"/>
-    <w:lsdException w:name="Grid Table 7 Colorful Accent 5" w:uiPriority="52"/>
-    <w:lsdException w:name="Grid Table 1 Light Accent 6" w:uiPriority="46"/>
-    <w:lsdException w:name="Grid Table 2 Accent 6" w:uiPriority="47"/>
-    <w:lsdException w:name="Grid Table 3 Accent 6" w:uiPriority="48"/>
-    <w:lsdException w:name="Grid Table 4 Accent 6" w:uiPriority="49"/>
-    <w:lsdException w:name="Grid Table 5 Dark Accent 6" w:uiPriority="50"/>
-    <w:lsdException w:name="Grid Table 6 Colorful Accent 6" w:uiPriority="51"/>
-    <w:lsdException w:name="Grid Table 7 Colorful Accent 6" w:uiPriority="52"/>
-    <w:lsdException w:name="List Table 1 Light" w:uiPriority="46"/>
-    <w:lsdException w:name="List Table 2" w:uiPriority="47"/>
-    <w:lsdException w:name="List Table 3" w:uiPriority="48"/>
-    <w:lsdException w:name="List Table 4" w:uiPriority="49"/>
-    <w:lsdException w:name="List Table 5 Dark" w:uiPriority="50"/>
-    <w:lsdException w:name="List Table 6 Colorful" w:uiPriority="51"/>
-    <w:lsdException w:name="List Table 7 Colorful" w:uiPriority="52"/>
-    <w:lsdException w:name="List Table 1 Light Accent 1" w:uiPriority="46"/>
-    <w:lsdException w:name="List Table 2 Accent 1" w:uiPriority="47"/>
-    <w:lsdException w:name="List Table 3 Accent 1" w:uiPriority="48"/>
-    <w:lsdException w:name="List Table 4 Accent 1" w:uiPriority="49"/>
-    <w:lsdException w:name="List Table 5 Dark Accent 1" w:uiPriority="50"/>
-    <w:lsdException w:name="List Table 6 Colorful Accent 1" w:uiPriority="51"/>
-    <w:lsdException w:name="List Table 7 Colorful Accent 1" w:uiPriority="52"/>
-    <w:lsdException w:name="List Table 1 Light Accent 2" w:uiPriority="46"/>
-    <w:lsdException w:name="List Table 2 Accent 2" w:uiPriority="47"/>
-    <w:lsdException w:name="List Table 3 Accent 2" w:uiPriority="48"/>
-    <w:lsdException w:name="List Table 4 Accent 2" w:uiPriority="49"/>
-    <w:lsdException w:name="List Table 5 Dark Accent 2" w:uiPriority="50"/>
-    <w:lsdException w:name="List Table 6 Colorful Accent 2" w:uiPriority="51"/>
-    <w:lsdException w:name="List Table 7 Colorful Accent 2" w:uiPriority="52"/>
-    <w:lsdException w:name="List Table 1 Light Accent 3" w:uiPriority="46"/>
-    <w:lsdException w:name="List Table 2 Accent 3" w:uiPriority="47"/>
-    <w:lsdException w:name="List Table 3 Accent 3" w:uiPriority="48"/>
-    <w:lsdException w:name="List Table 4 Accent 3" w:uiPriority="49"/>
-    <w:lsdException w:name="List Table 5 Dark Accent 3" w:uiPriority="50"/>
-    <w:lsdException w:name="List Table 6 Colorful Accent 3" w:uiPriority="51"/>
-    <w:lsdException w:name="List Table 7 Colorful Accent 3" w:uiPriority="52"/>
-    <w:lsdException w:name="List Table 1 Light Accent 4" w:uiPriority="46"/>
-    <w:lsdException w:name="List Table 2 Accent 4" w:uiPriority="47"/>
-    <w:lsdException w:name="List Table 3 Accent 4" w:uiPriority="48"/>
-    <w:lsdException w:name="List Table 4 Accent 4" w:uiPriority="49"/>
-    <w:lsdException w:name="List Table 5 Dark Accent 4" w:uiPriority="50"/>
-    <w:lsdException w:name="List Table 6 Colorful Accent 4" w:uiPriority="51"/>
-    <w:lsdException w:name="List Table 7 Colorful Accent 4" w:uiPriority="52"/>
-    <w:lsdException w:name="List Table 1 Light Accent 5" w:uiPriority="46"/>
-    <w:lsdException w:name="List Table 2 Accent 5" w:uiPriority="47"/>
-    <w:lsdException w:name="List Table 3 Accent 5" w:uiPriority="48"/>
-    <w:lsdException w:name="List Table 4 Accent 5" w:uiPriority="49"/>
-    <w:lsdException w:name="List Table 5 Dark Accent 5" w:uiPriority="50"/>
-    <w:lsdException w:name="List Table 6 Colorful Accent 5" w:uiPriority="51"/>
-    <w:lsdException w:name="List Table 7 Colorful Accent 5" w:uiPriority="52"/>
-    <w:lsdException w:name="List Table 1 Light Accent 6" w:uiPriority="46"/>
-    <w:lsdException w:name="List Table 2 Accent 6" w:uiPriority="47"/>
-    <w:lsdException w:name="List Table 3 Accent 6" w:uiPriority="48"/>
-    <w:lsdException w:name="List Table 4 Accent 6" w:uiPriority="49"/>
-    <w:lsdException w:name="List Table 5 Dark Accent 6" w:uiPriority="50"/>
-    <w:lsdException w:name="List Table 6 Colorful Accent 6" w:uiPriority="51"/>
-    <w:lsdException w:name="List Table 7 Colorful Accent 6" w:uiPriority="52"/>
-  </w:latentStyles>
-  <w:style w:type="paragraph" w:default="1" w:styleId="Normal">
-    <w:name w:val="Normal"/>
-    <w:qFormat/>
-  </w:style>
-  <w:style w:type="character" w:default="1" w:styleId="DefaultParagraphFont">
-    <w:name w:val="Default Paragraph Font"/>
-    <w:uiPriority w:val="1"/>
-    <w:semiHidden/>
-    <w:unhideWhenUsed/>
-  </w:style>
-  <w:style w:type="table" w:default="1" w:styleId="TableNormal">
-    <w:name w:val="Normal Table"/>
-    <w:uiPriority w:val="99"/>
-    <w:semiHidden/>
-    <w:unhideWhenUsed/>
-    <w:tblPr>
-      <w:tblInd w:w="0" w:type="dxa"/>
-      <w:tblCellMar>
-        <w:top w:w="0" w:type="dxa"/>
-        <w:left w:w="108" w:type="dxa"/>
-        <w:bottom w:w="0" w:type="dxa"/>
-        <w:right w:w="108" w:type="dxa"/>
-      </w:tblCellMar>
-    </w:tblPr>
-  </w:style>
-  <w:style w:type="numbering" w:default="1" w:styleId="NoList">
-    <w:name w:val="No List"/>
-    <w:uiPriority w:val="99"/>
-    <w:semiHidden/>
-    <w:unhideWhenUsed/>
-  </w:style>
-  <w:style w:type="paragraph" w:customStyle="1" w:styleId="17D7BC46A90045C792E23B0B2FB97834">
-    <w:name w:val="17D7BC46A90045C792E23B0B2FB97834"/>
-    <w:rsid w:val="00C472D4"/>
-  </w:style>
-  <w:style w:type="paragraph" w:customStyle="1" w:styleId="B7050EE6DB574A7ABE75793444AA793F">
-    <w:name w:val="B7050EE6DB574A7ABE75793444AA793F"/>
-    <w:rsid w:val="00C472D4"/>
-  </w:style>
-  <w:style w:type="paragraph" w:customStyle="1" w:styleId="3685F2C9446E421C995C67DB3443DCA8">
-    <w:name w:val="3685F2C9446E421C995C67DB3443DCA8"/>
-    <w:rsid w:val="00C472D4"/>
-  </w:style>
-</w:styles>
-</file>
-
-<file path=word/glossary/webSettings.xml><?xml version="1.0" encoding="utf-8"?>
-<w:webSettings xmlns:mc="http://schemas.openxmlformats.org/markup-compatibility/2006" xmlns:r="http://schemas.openxmlformats.org/officeDocument/2006/relationships" xmlns:w="http://schemas.openxmlformats.org/wordprocessingml/2006/main" xmlns:w14="http://schemas.microsoft.com/office/word/2010/wordml" xmlns:w15="http://schemas.microsoft.com/office/word/2012/wordml" xmlns:w16se="http://schemas.microsoft.com/office/word/2015/wordml/symex" mc:Ignorable="w14 w15 w16se">
-  <w:optimizeForBrowser/>
-  <w:allowPNG/>
-</w:webSettings>
 </file>
 
 <file path=word/theme/theme1.xml><?xml version="1.0" encoding="utf-8"?>
@@ -7251,7 +6864,7 @@
 </file>
 
 <file path=customXml/itemProps2.xml><?xml version="1.0" encoding="utf-8"?>
-<ds:datastoreItem xmlns:ds="http://schemas.openxmlformats.org/officeDocument/2006/customXml" ds:itemID="{AA59B62E-29CE-4774-ADFB-62689A0D2543}">
+<ds:datastoreItem xmlns:ds="http://schemas.openxmlformats.org/officeDocument/2006/customXml" ds:itemID="{BBEF2BD5-3D72-4275-9B36-68019003A1D9}">
   <ds:schemaRefs>
     <ds:schemaRef ds:uri="http://schemas.openxmlformats.org/officeDocument/2006/bibliography"/>
   </ds:schemaRefs>

</xml_diff>

<commit_message>
Document finished...............finally git add FolioTracker-Overall-Design.docx ! 8-)) . have added the method specifications and details of the assertions added to the code.
</commit_message>
<xml_diff>
--- a/Documentation/FolioTracker-Overall-Design.docx
+++ b/Documentation/FolioTracker-Overall-Design.docx
@@ -2,6 +2,22 @@
 <file path=word/document.xml><?xml version="1.0" encoding="utf-8"?>
 <w:document xmlns:wpc="http://schemas.microsoft.com/office/word/2010/wordprocessingCanvas" xmlns:cx="http://schemas.microsoft.com/office/drawing/2014/chartex" xmlns:cx1="http://schemas.microsoft.com/office/drawing/2015/9/8/chartex" xmlns:cx2="http://schemas.microsoft.com/office/drawing/2015/10/21/chartex" xmlns:cx3="http://schemas.microsoft.com/office/drawing/2016/5/9/chartex" xmlns:cx4="http://schemas.microsoft.com/office/drawing/2016/5/10/chartex" xmlns:cx5="http://schemas.microsoft.com/office/drawing/2016/5/11/chartex" xmlns:cx6="http://schemas.microsoft.com/office/drawing/2016/5/12/chartex" xmlns:cx7="http://schemas.microsoft.com/office/drawing/2016/5/13/chartex" xmlns:cx8="http://schemas.microsoft.com/office/drawing/2016/5/14/chartex" xmlns:mc="http://schemas.openxmlformats.org/markup-compatibility/2006" xmlns:aink="http://schemas.microsoft.com/office/drawing/2016/ink" xmlns:am3d="http://schemas.microsoft.com/office/drawing/2017/model3d" xmlns:o="urn:schemas-microsoft-com:office:office" xmlns:r="http://schemas.openxmlformats.org/officeDocument/2006/relationships" xmlns:m="http://schemas.openxmlformats.org/officeDocument/2006/math" xmlns:v="urn:schemas-microsoft-com:vml" xmlns:wp14="http://schemas.microsoft.com/office/word/2010/wordprocessingDrawing" xmlns:wp="http://schemas.openxmlformats.org/drawingml/2006/wordprocessingDrawing" xmlns:w10="urn:schemas-microsoft-com:office:word" xmlns:w="http://schemas.openxmlformats.org/wordprocessingml/2006/main" xmlns:w14="http://schemas.microsoft.com/office/word/2010/wordml" xmlns:w15="http://schemas.microsoft.com/office/word/2012/wordml" xmlns:w16cid="http://schemas.microsoft.com/office/word/2016/wordml/cid" xmlns:w16se="http://schemas.microsoft.com/office/word/2015/wordml/symex" xmlns:wpg="http://schemas.microsoft.com/office/word/2010/wordprocessingGroup" xmlns:wpi="http://schemas.microsoft.com/office/word/2010/wordprocessingInk" xmlns:wne="http://schemas.microsoft.com/office/word/2006/wordml" xmlns:wps="http://schemas.microsoft.com/office/word/2010/wordprocessingShape" mc:Ignorable="w14 w15 w16se w16cid wp14">
   <w:body>
+    <w:p>
+      <w:pPr>
+        <w:pStyle w:val="NoSpacing"/>
+        <w:rPr>
+          <w:rFonts w:eastAsiaTheme="minorHAnsi"/>
+          <w:lang w:val="en-GB"/>
+        </w:rPr>
+      </w:pPr>
+      <w:r>
+        <w:rPr>
+          <w:rFonts w:eastAsiaTheme="minorHAnsi"/>
+          <w:lang w:val="en-GB"/>
+        </w:rPr>
+        <w:tab/>
+      </w:r>
+    </w:p>
     <w:sdt>
       <w:sdtPr>
         <w:rPr>
@@ -4165,7 +4181,7 @@
           <w:r>
             <w:fldChar w:fldCharType="separate"/>
           </w:r>
-          <w:hyperlink w:anchor="_Toc499651542" w:history="1">
+          <w:hyperlink w:anchor="_Toc499662447" w:history="1">
             <w:r>
               <w:rPr>
                 <w:rStyle w:val="Hyperlink"/>
@@ -4207,7 +4223,7 @@
                 <w:noProof/>
                 <w:webHidden/>
               </w:rPr>
-              <w:instrText xml:space="preserve"> PAGEREF _Toc499651542 \h </w:instrText>
+              <w:instrText xml:space="preserve"> PAGEREF _Toc499662447 \h </w:instrText>
             </w:r>
             <w:r>
               <w:rPr>
@@ -4251,7 +4267,7 @@
               <w:lang w:val="en-GB" w:eastAsia="en-GB"/>
             </w:rPr>
           </w:pPr>
-          <w:hyperlink w:anchor="_Toc499651543" w:history="1">
+          <w:hyperlink w:anchor="_Toc499662448" w:history="1">
             <w:r>
               <w:rPr>
                 <w:rStyle w:val="Hyperlink"/>
@@ -4293,7 +4309,7 @@
                 <w:noProof/>
                 <w:webHidden/>
               </w:rPr>
-              <w:instrText xml:space="preserve"> PAGEREF _Toc499651543 \h </w:instrText>
+              <w:instrText xml:space="preserve"> PAGEREF _Toc499662448 \h </w:instrText>
             </w:r>
             <w:r>
               <w:rPr>
@@ -4337,7 +4353,7 @@
               <w:lang w:val="en-GB" w:eastAsia="en-GB"/>
             </w:rPr>
           </w:pPr>
-          <w:hyperlink w:anchor="_Toc499651544" w:history="1">
+          <w:hyperlink w:anchor="_Toc499662449" w:history="1">
             <w:r>
               <w:rPr>
                 <w:rStyle w:val="Hyperlink"/>
@@ -4379,7 +4395,7 @@
                 <w:noProof/>
                 <w:webHidden/>
               </w:rPr>
-              <w:instrText xml:space="preserve"> PAGEREF _Toc499651544 \h </w:instrText>
+              <w:instrText xml:space="preserve"> PAGEREF _Toc499662449 \h </w:instrText>
             </w:r>
             <w:r>
               <w:rPr>
@@ -4423,7 +4439,7 @@
               <w:lang w:val="en-GB" w:eastAsia="en-GB"/>
             </w:rPr>
           </w:pPr>
-          <w:hyperlink w:anchor="_Toc499651545" w:history="1">
+          <w:hyperlink w:anchor="_Toc499662450" w:history="1">
             <w:r>
               <w:rPr>
                 <w:rStyle w:val="Hyperlink"/>
@@ -4465,7 +4481,7 @@
                 <w:noProof/>
                 <w:webHidden/>
               </w:rPr>
-              <w:instrText xml:space="preserve"> PAGEREF _Toc499651545 \h </w:instrText>
+              <w:instrText xml:space="preserve"> PAGEREF _Toc499662450 \h </w:instrText>
             </w:r>
             <w:r>
               <w:rPr>
@@ -4509,7 +4525,7 @@
               <w:lang w:val="en-GB" w:eastAsia="en-GB"/>
             </w:rPr>
           </w:pPr>
-          <w:hyperlink w:anchor="_Toc499651546" w:history="1">
+          <w:hyperlink w:anchor="_Toc499662451" w:history="1">
             <w:r>
               <w:rPr>
                 <w:rStyle w:val="Hyperlink"/>
@@ -4551,7 +4567,7 @@
                 <w:noProof/>
                 <w:webHidden/>
               </w:rPr>
-              <w:instrText xml:space="preserve"> PAGEREF _Toc499651546 \h </w:instrText>
+              <w:instrText xml:space="preserve"> PAGEREF _Toc499662451 \h </w:instrText>
             </w:r>
             <w:r>
               <w:rPr>
@@ -4571,7 +4587,7 @@
                 <w:noProof/>
                 <w:webHidden/>
               </w:rPr>
-              <w:t>3</w:t>
+              <w:t>4</w:t>
             </w:r>
             <w:r>
               <w:rPr>
@@ -4595,7 +4611,7 @@
               <w:lang w:val="en-GB" w:eastAsia="en-GB"/>
             </w:rPr>
           </w:pPr>
-          <w:hyperlink w:anchor="_Toc499651547" w:history="1">
+          <w:hyperlink w:anchor="_Toc499662452" w:history="1">
             <w:r>
               <w:rPr>
                 <w:rStyle w:val="Hyperlink"/>
@@ -4637,7 +4653,7 @@
                 <w:noProof/>
                 <w:webHidden/>
               </w:rPr>
-              <w:instrText xml:space="preserve"> PAGEREF _Toc499651547 \h </w:instrText>
+              <w:instrText xml:space="preserve"> PAGEREF _Toc499662452 \h </w:instrText>
             </w:r>
             <w:r>
               <w:rPr>
@@ -4657,7 +4673,7 @@
                 <w:noProof/>
                 <w:webHidden/>
               </w:rPr>
-              <w:t>3</w:t>
+              <w:t>6</w:t>
             </w:r>
             <w:r>
               <w:rPr>
@@ -4681,7 +4697,7 @@
               <w:lang w:val="en-GB" w:eastAsia="en-GB"/>
             </w:rPr>
           </w:pPr>
-          <w:hyperlink w:anchor="_Toc499651548" w:history="1">
+          <w:hyperlink w:anchor="_Toc499662453" w:history="1">
             <w:r>
               <w:rPr>
                 <w:rStyle w:val="Hyperlink"/>
@@ -4723,7 +4739,7 @@
                 <w:noProof/>
                 <w:webHidden/>
               </w:rPr>
-              <w:instrText xml:space="preserve"> PAGEREF _Toc499651548 \h </w:instrText>
+              <w:instrText xml:space="preserve"> PAGEREF _Toc499662453 \h </w:instrText>
             </w:r>
             <w:r>
               <w:rPr>
@@ -4743,7 +4759,7 @@
                 <w:noProof/>
                 <w:webHidden/>
               </w:rPr>
-              <w:t>4</w:t>
+              <w:t>7</w:t>
             </w:r>
             <w:r>
               <w:rPr>
@@ -4767,7 +4783,7 @@
               <w:lang w:val="en-GB" w:eastAsia="en-GB"/>
             </w:rPr>
           </w:pPr>
-          <w:hyperlink w:anchor="_Toc499651549" w:history="1">
+          <w:hyperlink w:anchor="_Toc499662454" w:history="1">
             <w:r>
               <w:rPr>
                 <w:rStyle w:val="Hyperlink"/>
@@ -4809,7 +4825,7 @@
                 <w:noProof/>
                 <w:webHidden/>
               </w:rPr>
-              <w:instrText xml:space="preserve"> PAGEREF _Toc499651549 \h </w:instrText>
+              <w:instrText xml:space="preserve"> PAGEREF _Toc499662454 \h </w:instrText>
             </w:r>
             <w:r>
               <w:rPr>
@@ -4829,7 +4845,7 @@
                 <w:noProof/>
                 <w:webHidden/>
               </w:rPr>
-              <w:t>5</w:t>
+              <w:t>8</w:t>
             </w:r>
             <w:r>
               <w:rPr>
@@ -4883,7 +4899,7 @@
           <w:numId w:val="2"/>
         </w:numPr>
       </w:pPr>
-      <w:bookmarkStart w:id="1" w:name="_Toc499651542"/>
+      <w:bookmarkStart w:id="1" w:name="_Toc499662447"/>
       <w:r>
         <w:lastRenderedPageBreak/>
         <w:t>Overall Design rational</w:t>
@@ -4938,7 +4954,7 @@
           <w:numId w:val="2"/>
         </w:numPr>
       </w:pPr>
-      <w:bookmarkStart w:id="2" w:name="_Toc499651543"/>
+      <w:bookmarkStart w:id="2" w:name="_Toc499662448"/>
       <w:r>
         <w:t>Changes to Initial design</w:t>
       </w:r>
@@ -4980,7 +4996,7 @@
           <w:numId w:val="2"/>
         </w:numPr>
       </w:pPr>
-      <w:bookmarkStart w:id="3" w:name="_Toc499651544"/>
+      <w:bookmarkStart w:id="3" w:name="_Toc499662449"/>
       <w:r>
         <w:t>Back-End API Design</w:t>
       </w:r>
@@ -5093,7 +5109,7 @@
         <w:lastRenderedPageBreak/>
         <w:t xml:space="preserve"> </w:t>
       </w:r>
-      <w:bookmarkStart w:id="4" w:name="_Toc499651545"/>
+      <w:bookmarkStart w:id="4" w:name="_Toc499662450"/>
       <w:r>
         <w:t>Relationships between</w:t>
       </w:r>
@@ -5283,40 +5299,6 @@
       <w:r>
         <w:t>().</w:t>
       </w:r>
-    </w:p>
-    <w:p/>
-    <w:p>
-      <w:pPr>
-        <w:pStyle w:val="Heading1"/>
-        <w:numPr>
-          <w:ilvl w:val="0"/>
-          <w:numId w:val="2"/>
-        </w:numPr>
-      </w:pPr>
-      <w:bookmarkStart w:id="5" w:name="_Toc499651546"/>
-      <w:r>
-        <w:t>Method Specifications</w:t>
-      </w:r>
-      <w:bookmarkEnd w:id="5"/>
-    </w:p>
-    <w:p>
-      <w:pPr>
-        <w:pStyle w:val="Heading1"/>
-      </w:pPr>
-    </w:p>
-    <w:p>
-      <w:pPr>
-        <w:pStyle w:val="Heading1"/>
-        <w:numPr>
-          <w:ilvl w:val="0"/>
-          <w:numId w:val="2"/>
-        </w:numPr>
-      </w:pPr>
-      <w:bookmarkStart w:id="6" w:name="_Toc499651547"/>
-      <w:r>
-        <w:t>Assertions used</w:t>
-      </w:r>
-      <w:bookmarkEnd w:id="6"/>
     </w:p>
     <w:p/>
     <w:p/>
@@ -5332,6 +5314,12 @@
     <w:p/>
     <w:p/>
     <w:p/>
+    <w:p/>
+    <w:p/>
+    <w:p/>
+    <w:p/>
+    <w:p/>
+    <w:p/>
     <w:p>
       <w:pPr>
         <w:pStyle w:val="Heading1"/>
@@ -5340,221 +5328,653 @@
           <w:numId w:val="2"/>
         </w:numPr>
       </w:pPr>
-      <w:bookmarkStart w:id="7" w:name="_Toc499651548"/>
+      <w:bookmarkStart w:id="5" w:name="_Toc499662451"/>
       <w:r>
         <w:lastRenderedPageBreak/>
-        <w:t>Rationale of Junit Tests used</w:t>
-      </w:r>
-      <w:bookmarkEnd w:id="7"/>
-    </w:p>
-    <w:p>
-      <w:r>
-        <w:t>Folio</w:t>
-      </w:r>
-      <w:r>
-        <w:t xml:space="preserve"> </w:t>
-      </w:r>
-      <w:r>
-        <w:t>Test class</w:t>
-      </w:r>
+        <w:t>Method Specifications</w:t>
+      </w:r>
+      <w:bookmarkEnd w:id="5"/>
+    </w:p>
+    <w:p>
+      <w:pPr>
+        <w:rPr>
+          <w:b/>
+        </w:rPr>
+      </w:pPr>
+      <w:proofErr w:type="spellStart"/>
+      <w:r>
+        <w:rPr>
+          <w:b/>
+        </w:rPr>
+        <w:t>IFolioTracker</w:t>
+      </w:r>
+      <w:proofErr w:type="spellEnd"/>
+      <w:r>
+        <w:rPr>
+          <w:b/>
+        </w:rPr>
+        <w:t xml:space="preserve"> Interface:</w:t>
+      </w:r>
+    </w:p>
+    <w:p>
+      <w:proofErr w:type="spellStart"/>
+      <w:r>
+        <w:t>CreateFolio</w:t>
+      </w:r>
+      <w:proofErr w:type="spellEnd"/>
       <w:r>
         <w:t>:</w:t>
       </w:r>
     </w:p>
     <w:p>
       <w:r>
-        <w:t xml:space="preserve">This </w:t>
-      </w:r>
-      <w:r>
-        <w:t xml:space="preserve">JUnit </w:t>
-      </w:r>
-      <w:r>
-        <w:t xml:space="preserve">class implements </w:t>
-      </w:r>
-      <w:r>
-        <w:t>several</w:t>
-      </w:r>
-      <w:r>
-        <w:t xml:space="preserve"> Junit tests according to different test conditions</w:t>
-      </w:r>
-      <w:r>
-        <w:t>, testing the methods of the Folio class.</w:t>
-      </w:r>
-      <w:r>
-        <w:t xml:space="preserve"> The first tests use a newly created folio with the Microsoft ticker symbol and tests it against the value of the set increased by 1 to determine if the set has increased after the new stock data has been added</w:t>
-      </w:r>
-      <w:r>
-        <w:t>. The next test uses assert true to validate the same data as the first test, however this one adds another stock to the f</w:t>
-      </w:r>
-      <w:r>
-        <w:t>olio a</w:t>
-      </w:r>
-      <w:r>
-        <w:t xml:space="preserve">nd </w:t>
-      </w:r>
-      <w:r>
-        <w:t>the folio is checked for equality to see if it contains all of the old stock data and the new added stock.</w:t>
-      </w:r>
-      <w:r>
-        <w:t xml:space="preserve"> This class also tests our created exception classes, which throws </w:t>
-      </w:r>
+        <w:t>/**</w:t>
+      </w:r>
+    </w:p>
+    <w:p>
+      <w:r>
+        <w:t xml:space="preserve">     * @modifies this</w:t>
+      </w:r>
+    </w:p>
+    <w:p>
+      <w:r>
+        <w:t xml:space="preserve">     * @effects folios' = folios + new </w:t>
+      </w:r>
+      <w:proofErr w:type="gramStart"/>
+      <w:r>
+        <w:t>Folio(</w:t>
+      </w:r>
+      <w:proofErr w:type="gramEnd"/>
+      <w:r>
+        <w:t>)</w:t>
+      </w:r>
+    </w:p>
+    <w:p>
+      <w:r>
+        <w:t xml:space="preserve">     */</w:t>
+      </w:r>
+    </w:p>
+    <w:p>
       <w:proofErr w:type="spellStart"/>
       <w:r>
+        <w:t>GetFolios</w:t>
+      </w:r>
+      <w:proofErr w:type="spellEnd"/>
+      <w:r>
+        <w:t>:</w:t>
+      </w:r>
+    </w:p>
+    <w:p>
+      <w:r>
+        <w:t>/**</w:t>
+      </w:r>
+    </w:p>
+    <w:p>
+      <w:r>
+        <w:t xml:space="preserve">     * @returns set of fo</w:t>
+      </w:r>
+      <w:r>
+        <w:t>l</w:t>
+      </w:r>
+      <w:r>
+        <w:t>ios</w:t>
+      </w:r>
+    </w:p>
+    <w:p>
+      <w:r>
+        <w:t xml:space="preserve">     */</w:t>
+      </w:r>
+    </w:p>
+    <w:p>
+      <w:proofErr w:type="spellStart"/>
+      <w:r>
+        <w:t>DeleteFolio</w:t>
+      </w:r>
+      <w:proofErr w:type="spellEnd"/>
+      <w:r>
+        <w:t>:</w:t>
+      </w:r>
+    </w:p>
+    <w:p>
+      <w:r>
+        <w:t>/**</w:t>
+      </w:r>
+    </w:p>
+    <w:p>
+      <w:r>
+        <w:t xml:space="preserve">     * @modifies this</w:t>
+      </w:r>
+    </w:p>
+    <w:p>
+      <w:r>
+        <w:t xml:space="preserve">     * @effects folios' = folios - folio</w:t>
+      </w:r>
+    </w:p>
+    <w:p>
+      <w:r>
+        <w:t xml:space="preserve">     */</w:t>
+      </w:r>
+    </w:p>
+    <w:p/>
+    <w:p>
+      <w:r>
+        <w:t>Refresh:</w:t>
+      </w:r>
+    </w:p>
+    <w:p>
+      <w:r>
+        <w:t>/**</w:t>
+      </w:r>
+    </w:p>
+    <w:p>
+      <w:r>
+        <w:t xml:space="preserve">     * @modifies this</w:t>
+      </w:r>
+    </w:p>
+    <w:p>
+      <w:r>
+        <w:t xml:space="preserve">     * @effects refreshes all stocks in all folios such that stock price is updated</w:t>
+      </w:r>
+    </w:p>
+    <w:p>
+      <w:r>
+        <w:t xml:space="preserve">     */</w:t>
+      </w:r>
+    </w:p>
+    <w:p/>
+    <w:p>
+      <w:pPr>
+        <w:rPr>
+          <w:b/>
+        </w:rPr>
+      </w:pPr>
+      <w:proofErr w:type="spellStart"/>
+      <w:r>
+        <w:rPr>
+          <w:b/>
+        </w:rPr>
+        <w:t>IFolio</w:t>
+      </w:r>
+      <w:proofErr w:type="spellEnd"/>
+      <w:r>
+        <w:rPr>
+          <w:b/>
+        </w:rPr>
+        <w:t xml:space="preserve"> Interface:</w:t>
+      </w:r>
+    </w:p>
+    <w:p>
+      <w:proofErr w:type="spellStart"/>
+      <w:r>
+        <w:t>CreateStock</w:t>
+      </w:r>
+      <w:proofErr w:type="spellEnd"/>
+      <w:r>
+        <w:t>:</w:t>
+      </w:r>
+    </w:p>
+    <w:p>
+      <w:r>
+        <w:t>/**</w:t>
+      </w:r>
+    </w:p>
+    <w:p>
+      <w:r>
+        <w:t xml:space="preserve">     * @requires</w:t>
+      </w:r>
+    </w:p>
+    <w:p>
+      <w:r>
+        <w:t xml:space="preserve">     * @modifies this</w:t>
+      </w:r>
+    </w:p>
+    <w:p>
+      <w:r>
+        <w:t xml:space="preserve">     * @effects stocks' = stocks + new </w:t>
+      </w:r>
+      <w:proofErr w:type="gramStart"/>
+      <w:r>
+        <w:t>Stock(</w:t>
+      </w:r>
+      <w:proofErr w:type="gramEnd"/>
+      <w:r>
+        <w:t>);</w:t>
+      </w:r>
+    </w:p>
+    <w:p>
+      <w:r>
+        <w:t xml:space="preserve">     * @throws </w:t>
+      </w:r>
+      <w:proofErr w:type="spellStart"/>
+      <w:r>
+        <w:t>InvalidNameException</w:t>
+      </w:r>
+      <w:proofErr w:type="spellEnd"/>
+      <w:r>
+        <w:t xml:space="preserve">, </w:t>
+      </w:r>
+      <w:proofErr w:type="spellStart"/>
+      <w:proofErr w:type="gramStart"/>
+      <w:r>
+        <w:t>NegativeSharesException</w:t>
+      </w:r>
+      <w:proofErr w:type="spellEnd"/>
+      <w:r>
+        <w:t xml:space="preserve">,  </w:t>
+      </w:r>
+      <w:proofErr w:type="spellStart"/>
+      <w:r>
+        <w:t>NoSuchTickerException</w:t>
+      </w:r>
+      <w:proofErr w:type="spellEnd"/>
+      <w:proofErr w:type="gramEnd"/>
+      <w:r>
+        <w:t xml:space="preserve">, </w:t>
+      </w:r>
+      <w:proofErr w:type="spellStart"/>
+      <w:r>
         <w:t>WebsiteDataException</w:t>
       </w:r>
       <w:proofErr w:type="spellEnd"/>
       <w:r>
-        <w:t xml:space="preserve"> first by checking that inputting a negative share value throws the exception as well as an empty share name and an invalid ticker symbol entered which is not a company valid in the stock market.</w:t>
-      </w:r>
-      <w:r>
-        <w:t xml:space="preserve"> This class also tests consistency, reflexivity, symmetry and not equal null on certain values of objects created.</w:t>
-      </w:r>
-    </w:p>
-    <w:p>
-      <w:r>
-        <w:t>Folio</w:t>
-      </w:r>
-      <w:r>
-        <w:t xml:space="preserve"> Tracker </w:t>
-      </w:r>
-      <w:r>
-        <w:t>Test class:</w:t>
-      </w:r>
-      <w:r>
-        <w:t xml:space="preserve"> </w:t>
+        <w:t xml:space="preserve">, </w:t>
+      </w:r>
+      <w:proofErr w:type="spellStart"/>
+      <w:r>
+        <w:t>NegativeSharesException</w:t>
+      </w:r>
+      <w:proofErr w:type="spellEnd"/>
+    </w:p>
+    <w:p>
+      <w:proofErr w:type="spellStart"/>
+      <w:r>
+        <w:lastRenderedPageBreak/>
+        <w:t>DeleteStock</w:t>
+      </w:r>
+      <w:proofErr w:type="spellEnd"/>
+      <w:r>
+        <w:t>:</w:t>
+      </w:r>
+    </w:p>
+    <w:p>
+      <w:r>
+        <w:t>@modifies this</w:t>
+      </w:r>
+    </w:p>
+    <w:p>
+      <w:r>
+        <w:t xml:space="preserve">@effects stocks' = stocks </w:t>
+      </w:r>
+      <w:r>
+        <w:t>–</w:t>
+      </w:r>
+      <w:r>
+        <w:t xml:space="preserve"> stock</w:t>
+      </w:r>
+    </w:p>
+    <w:p>
+      <w:proofErr w:type="spellStart"/>
+      <w:r>
+        <w:t>getStocks</w:t>
+      </w:r>
+      <w:proofErr w:type="spellEnd"/>
+      <w:r>
+        <w:t>:</w:t>
+      </w:r>
+    </w:p>
+    <w:p>
+      <w:r>
+        <w:t>@return set of stocks</w:t>
+      </w:r>
+    </w:p>
+    <w:p>
+      <w:proofErr w:type="spellStart"/>
+      <w:r>
+        <w:t>getValue</w:t>
+      </w:r>
+      <w:proofErr w:type="spellEnd"/>
+      <w:r>
+        <w:t>:</w:t>
+      </w:r>
+    </w:p>
+    <w:p>
+      <w:r>
+        <w:t>@return folio value</w:t>
+      </w:r>
+    </w:p>
+    <w:p>
+      <w:proofErr w:type="spellStart"/>
+      <w:r>
+        <w:t>getName</w:t>
+      </w:r>
+      <w:proofErr w:type="spellEnd"/>
+      <w:r>
+        <w:t>:</w:t>
+      </w:r>
+    </w:p>
+    <w:p>
+      <w:r>
+        <w:t>@return folio name</w:t>
+      </w:r>
+    </w:p>
+    <w:p>
+      <w:proofErr w:type="spellStart"/>
+      <w:r>
+        <w:t>getStockByTicker</w:t>
+      </w:r>
+      <w:proofErr w:type="spellEnd"/>
+      <w:r>
+        <w:t>:</w:t>
+      </w:r>
+    </w:p>
+    <w:p>
+      <w:r>
+        <w:t>@return stock where stock ticker equals ticker</w:t>
       </w:r>
     </w:p>
     <w:p>
       <w:pPr>
-        <w:spacing w:after="0"/>
-        <w:ind w:left="720" w:hanging="720"/>
+        <w:rPr>
+          <w:b/>
+        </w:rPr>
       </w:pPr>
-      <w:r>
-        <w:t>This test class involves a set up method, instantiating three references to the folio tracker class. The</w:t>
-      </w:r>
-    </w:p>
+      <w:proofErr w:type="spellStart"/>
+      <w:r>
+        <w:rPr>
+          <w:b/>
+        </w:rPr>
+        <w:t>IStock</w:t>
+      </w:r>
+      <w:proofErr w:type="spellEnd"/>
+      <w:r>
+        <w:rPr>
+          <w:b/>
+        </w:rPr>
+        <w:t xml:space="preserve"> Interface:</w:t>
+      </w:r>
+    </w:p>
+    <w:p>
+      <w:proofErr w:type="spellStart"/>
+      <w:r>
+        <w:t>getTicker</w:t>
+      </w:r>
+      <w:proofErr w:type="spellEnd"/>
+      <w:r>
+        <w:t>:</w:t>
+      </w:r>
+    </w:p>
+    <w:p>
+      <w:r>
+        <w:t>@return ticker</w:t>
+      </w:r>
+    </w:p>
+    <w:p>
+      <w:proofErr w:type="spellStart"/>
+      <w:r>
+        <w:t>getName</w:t>
+      </w:r>
+      <w:proofErr w:type="spellEnd"/>
+      <w:r>
+        <w:t>:</w:t>
+      </w:r>
+    </w:p>
+    <w:p>
+      <w:r>
+        <w:t xml:space="preserve">@return </w:t>
+      </w:r>
+      <w:r>
+        <w:t>name</w:t>
+      </w:r>
+    </w:p>
+    <w:p>
+      <w:proofErr w:type="spellStart"/>
+      <w:r>
+        <w:t>getShares</w:t>
+      </w:r>
+      <w:proofErr w:type="spellEnd"/>
+      <w:r>
+        <w:t>:</w:t>
+      </w:r>
+    </w:p>
+    <w:p>
+      <w:r>
+        <w:t xml:space="preserve">@return </w:t>
+      </w:r>
+      <w:r>
+        <w:t>shares</w:t>
+      </w:r>
+    </w:p>
+    <w:p>
+      <w:proofErr w:type="spellStart"/>
+      <w:r>
+        <w:t>getPricePerShare</w:t>
+      </w:r>
+      <w:proofErr w:type="spellEnd"/>
+      <w:r>
+        <w:t>:</w:t>
+      </w:r>
+    </w:p>
+    <w:p>
+      <w:r>
+        <w:t xml:space="preserve">@return </w:t>
+      </w:r>
+      <w:r>
+        <w:t>price per share</w:t>
+      </w:r>
+    </w:p>
+    <w:p>
+      <w:proofErr w:type="spellStart"/>
+      <w:r>
+        <w:t>getHoldingValue</w:t>
+      </w:r>
+      <w:proofErr w:type="spellEnd"/>
+      <w:r>
+        <w:t>:</w:t>
+      </w:r>
+    </w:p>
+    <w:p>
+      <w:r>
+        <w:t>@return total stock value</w:t>
+      </w:r>
+    </w:p>
+    <w:p>
+      <w:r>
+        <w:t>Buy:</w:t>
+      </w:r>
+    </w:p>
+    <w:p>
+      <w:r>
+        <w:t>@require</w:t>
+      </w:r>
+    </w:p>
+    <w:p>
+      <w:r>
+        <w:t>@modifies this</w:t>
+      </w:r>
+    </w:p>
+    <w:p>
+      <w:r>
+        <w:t xml:space="preserve">@effects </w:t>
+      </w:r>
+      <w:proofErr w:type="spellStart"/>
+      <w:proofErr w:type="gramStart"/>
+      <w:r>
+        <w:t>this.shares</w:t>
+      </w:r>
+      <w:proofErr w:type="spellEnd"/>
+      <w:proofErr w:type="gramEnd"/>
+      <w:r>
+        <w:t xml:space="preserve">' = </w:t>
+      </w:r>
+      <w:proofErr w:type="spellStart"/>
+      <w:r>
+        <w:t>this.shares</w:t>
+      </w:r>
+      <w:proofErr w:type="spellEnd"/>
+      <w:r>
+        <w:t xml:space="preserve"> + shares</w:t>
+      </w:r>
+    </w:p>
+    <w:p>
+      <w:proofErr w:type="spellStart"/>
+      <w:r>
+        <w:t>totalcost</w:t>
+      </w:r>
+      <w:proofErr w:type="spellEnd"/>
+      <w:r>
+        <w:t xml:space="preserve">' = </w:t>
+      </w:r>
+      <w:proofErr w:type="spellStart"/>
+      <w:r>
+        <w:t>totalcost</w:t>
+      </w:r>
+      <w:proofErr w:type="spellEnd"/>
+      <w:r>
+        <w:t xml:space="preserve"> + shares * </w:t>
+      </w:r>
+      <w:proofErr w:type="spellStart"/>
+      <w:r>
+        <w:t>pricePerShare</w:t>
+      </w:r>
+      <w:proofErr w:type="spellEnd"/>
+    </w:p>
+    <w:p/>
+    <w:p/>
+    <w:p/>
+    <w:p/>
+    <w:p>
+      <w:r>
+        <w:lastRenderedPageBreak/>
+        <w:t>sell:</w:t>
+      </w:r>
+    </w:p>
+    <w:p>
+      <w:r>
+        <w:t>@require</w:t>
+      </w:r>
+    </w:p>
+    <w:p>
+      <w:r>
+        <w:t>@modifies this</w:t>
+      </w:r>
+    </w:p>
+    <w:p>
+      <w:r>
+        <w:t xml:space="preserve">@effects </w:t>
+      </w:r>
+      <w:proofErr w:type="spellStart"/>
+      <w:proofErr w:type="gramStart"/>
+      <w:r>
+        <w:t>this.shares</w:t>
+      </w:r>
+      <w:proofErr w:type="spellEnd"/>
+      <w:proofErr w:type="gramEnd"/>
+      <w:r>
+        <w:t xml:space="preserve">' = </w:t>
+      </w:r>
+      <w:proofErr w:type="spellStart"/>
+      <w:r>
+        <w:t>this.shares</w:t>
+      </w:r>
+      <w:proofErr w:type="spellEnd"/>
+      <w:r>
+        <w:t xml:space="preserve"> - shares</w:t>
+      </w:r>
+    </w:p>
+    <w:p>
+      <w:proofErr w:type="spellStart"/>
+      <w:r>
+        <w:t>totalcost</w:t>
+      </w:r>
+      <w:proofErr w:type="spellEnd"/>
+      <w:r>
+        <w:t xml:space="preserve">' = </w:t>
+      </w:r>
+      <w:proofErr w:type="spellStart"/>
+      <w:r>
+        <w:t>totalcost</w:t>
+      </w:r>
+      <w:proofErr w:type="spellEnd"/>
+      <w:r>
+        <w:t xml:space="preserve"> - shares * </w:t>
+      </w:r>
+      <w:proofErr w:type="spellStart"/>
+      <w:r>
+        <w:t>pricePerShare</w:t>
+      </w:r>
+      <w:proofErr w:type="spellEnd"/>
+    </w:p>
+    <w:p/>
+    <w:p>
+      <w:proofErr w:type="spellStart"/>
+      <w:r>
+        <w:t>lossProfit</w:t>
+      </w:r>
+      <w:proofErr w:type="spellEnd"/>
+      <w:r>
+        <w:t>:</w:t>
+      </w:r>
+    </w:p>
+    <w:p>
+      <w:r>
+        <w:t>@return loss/profit</w:t>
+      </w:r>
+    </w:p>
+    <w:p>
+      <w:proofErr w:type="spellStart"/>
+      <w:r>
+        <w:t>setName</w:t>
+      </w:r>
+      <w:proofErr w:type="spellEnd"/>
+      <w:r>
+        <w:t>:</w:t>
+      </w:r>
+    </w:p>
+    <w:p>
+      <w:r>
+        <w:t>@modifies this</w:t>
+      </w:r>
+    </w:p>
+    <w:p/>
+    <w:p/>
     <w:p>
       <w:pPr>
-        <w:spacing w:after="0"/>
-        <w:ind w:left="720" w:hanging="720"/>
+        <w:pStyle w:val="Heading1"/>
+        <w:numPr>
+          <w:ilvl w:val="0"/>
+          <w:numId w:val="2"/>
+        </w:numPr>
       </w:pPr>
-      <w:r>
-        <w:t xml:space="preserve">create folio test involves creating a copy set that references one of the objects created, and adds a </w:t>
-      </w:r>
-    </w:p>
-    <w:p>
-      <w:pPr>
-        <w:spacing w:after="0"/>
-        <w:ind w:left="720" w:hanging="720"/>
-      </w:pPr>
-      <w:r>
-        <w:t xml:space="preserve">folio to the set of folios then compares the copy set is equal to the expected value which is zero, as </w:t>
-      </w:r>
-    </w:p>
-    <w:p>
-      <w:pPr>
-        <w:spacing w:after="0"/>
-        <w:ind w:left="720" w:hanging="720"/>
-      </w:pPr>
-      <w:r>
-        <w:t>well as the size of the ft1 obje</w:t>
-      </w:r>
-      <w:r>
-        <w:t>c</w:t>
-      </w:r>
-      <w:r>
-        <w:t xml:space="preserve">t which should now have a size of one after adding the </w:t>
-      </w:r>
-      <w:r>
-        <w:t xml:space="preserve">test </w:t>
-      </w:r>
-      <w:r>
-        <w:t xml:space="preserve">folio </w:t>
-      </w:r>
-      <w:r>
-        <w:t>to</w:t>
-      </w:r>
-    </w:p>
-    <w:p>
-      <w:pPr>
-        <w:spacing w:after="0"/>
-        <w:ind w:left="720" w:hanging="720"/>
-      </w:pPr>
-      <w:r>
-        <w:t>the set.</w:t>
-      </w:r>
-      <w:r>
-        <w:t xml:space="preserve"> We also test adding a duplicated folio to the set of folios, and check that the code throws</w:t>
-      </w:r>
-    </w:p>
-    <w:p>
-      <w:pPr>
-        <w:spacing w:after="0"/>
-        <w:ind w:left="720" w:hanging="720"/>
-      </w:pPr>
-      <w:r>
-        <w:t xml:space="preserve">the expected exception not allowing the duplicate to be added. An empty folio is also </w:t>
-      </w:r>
-    </w:p>
-    <w:p>
-      <w:pPr>
-        <w:spacing w:after="0"/>
-        <w:ind w:left="720" w:hanging="720"/>
-      </w:pPr>
-      <w:r>
-        <w:t>attempted to be added to test the correct exception is thrown and prevent the system from adding</w:t>
-      </w:r>
-    </w:p>
-    <w:p>
-      <w:pPr>
-        <w:spacing w:after="0"/>
-        <w:ind w:left="720" w:hanging="720"/>
-      </w:pPr>
-      <w:r>
-        <w:t>empty folio names. Unit test methods are included to test the deletion code of the folio and assert</w:t>
-      </w:r>
-    </w:p>
-    <w:p>
-      <w:pPr>
-        <w:spacing w:after="0"/>
-        <w:ind w:left="720" w:hanging="720"/>
-      </w:pPr>
-      <w:r>
-        <w:t>that the folio is correctly deleted from the folio tracker when deleted from the set. The refresh</w:t>
-      </w:r>
-    </w:p>
-    <w:p>
-      <w:pPr>
-        <w:spacing w:after="0"/>
-        <w:ind w:left="720" w:hanging="720"/>
-      </w:pPr>
-      <w:r>
-        <w:t>mechanism of the application is tested to provide an insight into the functionality of refreshing</w:t>
-      </w:r>
-    </w:p>
-    <w:p>
-      <w:pPr>
-        <w:spacing w:after="0"/>
-        <w:ind w:left="720" w:hanging="720"/>
-      </w:pPr>
-      <w:r>
-        <w:t>whilst throwing the applicable exceptions.</w:t>
-      </w:r>
-    </w:p>
-    <w:p/>
-    <w:p>
-      <w:proofErr w:type="spellStart"/>
-      <w:r>
-        <w:t>StockTest</w:t>
-      </w:r>
-      <w:proofErr w:type="spellEnd"/>
-      <w:r>
-        <w:t xml:space="preserve"> Class:</w:t>
-      </w:r>
-    </w:p>
-    <w:p>
-      <w:r>
-        <w:t xml:space="preserve">Has several stock objects set up to test the system with legitimate ticker symbols, stock names and shares to be bought. Tested the methods to buy shares correctly from the stock class, as well as trying to buy a negative number of shares which will throw the expected exception. Tested the name of the stock matches the expected value input by the user, and that the holding value meets the expected value set by the user who can then by and sell shares. We also test reflexive, symmetric, consistent, transitivity, the hash code, equals method and the ticker symbol tests the user inputting an invalid ticker in the stock market.   </w:t>
+      <w:bookmarkStart w:id="6" w:name="_Toc499662452"/>
+      <w:r>
+        <w:t>Assertions used</w:t>
+      </w:r>
+      <w:bookmarkEnd w:id="6"/>
+    </w:p>
+    <w:p>
+      <w:r>
+        <w:t>Folio Class:</w:t>
+      </w:r>
+    </w:p>
+    <w:p>
+      <w:r>
+        <w:t>In the refresh method of the folio class an assertion has been added to identify if the stocks have the same number of stocks after the refresh has occurred, if it hasn’t there has been an unexpected error within the system.</w:t>
+      </w:r>
+    </w:p>
+    <w:p>
+      <w:r>
+        <w:t>Stock Class:</w:t>
+      </w:r>
+    </w:p>
+    <w:p>
+      <w:r>
+        <w:t>Refresh Method: in the try catch block of the method an assertion has been added to assert the value of the share price is greater than 0 i.e. is a positive value, if the value is negative the user is alerted with an assertion error as the share price may be negative which shoul</w:t>
+      </w:r>
+      <w:r>
+        <w:t>d</w:t>
+      </w:r>
+      <w:r>
+        <w:t xml:space="preserve"> not happen in our implementation of the system.</w:t>
       </w:r>
     </w:p>
     <w:p/>
@@ -5564,6 +5984,10 @@
     <w:p/>
     <w:p/>
     <w:p/>
+    <w:p/>
+    <w:p/>
+    <w:p/>
+    <w:p/>
     <w:p>
       <w:pPr>
         <w:pStyle w:val="Heading1"/>
@@ -5572,7 +5996,239 @@
           <w:numId w:val="2"/>
         </w:numPr>
       </w:pPr>
-      <w:bookmarkStart w:id="8" w:name="_Toc499651549"/>
+      <w:bookmarkStart w:id="7" w:name="_Toc499662453"/>
+      <w:r>
+        <w:lastRenderedPageBreak/>
+        <w:t>Rationale of Junit Tests used</w:t>
+      </w:r>
+      <w:bookmarkEnd w:id="7"/>
+    </w:p>
+    <w:p>
+      <w:r>
+        <w:t>Folio</w:t>
+      </w:r>
+      <w:r>
+        <w:t xml:space="preserve"> </w:t>
+      </w:r>
+      <w:r>
+        <w:t>Test class</w:t>
+      </w:r>
+      <w:r>
+        <w:t>:</w:t>
+      </w:r>
+    </w:p>
+    <w:p>
+      <w:r>
+        <w:t xml:space="preserve">This </w:t>
+      </w:r>
+      <w:r>
+        <w:t xml:space="preserve">JUnit </w:t>
+      </w:r>
+      <w:r>
+        <w:t xml:space="preserve">class implements </w:t>
+      </w:r>
+      <w:r>
+        <w:t>several</w:t>
+      </w:r>
+      <w:r>
+        <w:t xml:space="preserve"> Junit tests according to different test conditions</w:t>
+      </w:r>
+      <w:r>
+        <w:t>, testing the methods of the Folio class.</w:t>
+      </w:r>
+      <w:r>
+        <w:t xml:space="preserve"> The first tests use a newly created folio with the Microsoft ticker symbol and tests it against the value of the set increased by 1 to determine if the set has increased after the new stock data has been added</w:t>
+      </w:r>
+      <w:r>
+        <w:t>. The next test uses assert true to validate the same data as the first test, however this one adds another stock to the f</w:t>
+      </w:r>
+      <w:r>
+        <w:t>olio a</w:t>
+      </w:r>
+      <w:r>
+        <w:t xml:space="preserve">nd </w:t>
+      </w:r>
+      <w:r>
+        <w:t>the folio is checked for equality to see if it contains all of the old stock data and the new added stock.</w:t>
+      </w:r>
+      <w:r>
+        <w:t xml:space="preserve"> This class also tests our created exception classes, which throws </w:t>
+      </w:r>
+      <w:proofErr w:type="spellStart"/>
+      <w:r>
+        <w:t>WebsiteDataException</w:t>
+      </w:r>
+      <w:proofErr w:type="spellEnd"/>
+      <w:r>
+        <w:t xml:space="preserve"> first by checking that inputting a negative share value throws the exception as well as an empty share name and an invalid ticker symbol entered which is not a company valid in the stock market.</w:t>
+      </w:r>
+      <w:r>
+        <w:t xml:space="preserve"> This class also tests consistency, reflexivity, symmetry and not equal null on certain values of objects created.</w:t>
+      </w:r>
+    </w:p>
+    <w:p>
+      <w:r>
+        <w:t>Folio</w:t>
+      </w:r>
+      <w:r>
+        <w:t xml:space="preserve"> Tracker </w:t>
+      </w:r>
+      <w:r>
+        <w:t>Test class:</w:t>
+      </w:r>
+      <w:r>
+        <w:t xml:space="preserve"> </w:t>
+      </w:r>
+    </w:p>
+    <w:p>
+      <w:pPr>
+        <w:spacing w:after="0"/>
+        <w:ind w:left="720" w:hanging="720"/>
+      </w:pPr>
+      <w:r>
+        <w:t>This test class involves a set up method, instantiating three references to the folio tracker class. The</w:t>
+      </w:r>
+    </w:p>
+    <w:p>
+      <w:pPr>
+        <w:spacing w:after="0"/>
+        <w:ind w:left="720" w:hanging="720"/>
+      </w:pPr>
+      <w:r>
+        <w:t xml:space="preserve">create folio test involves creating a copy set that references one of the objects created, and adds a </w:t>
+      </w:r>
+    </w:p>
+    <w:p>
+      <w:pPr>
+        <w:spacing w:after="0"/>
+        <w:ind w:left="720" w:hanging="720"/>
+      </w:pPr>
+      <w:r>
+        <w:t xml:space="preserve">folio to the set of folios then compares the copy set is equal to the expected value which is zero, as </w:t>
+      </w:r>
+    </w:p>
+    <w:p>
+      <w:pPr>
+        <w:spacing w:after="0"/>
+        <w:ind w:left="720" w:hanging="720"/>
+      </w:pPr>
+      <w:r>
+        <w:t>well as the size of the ft1 obje</w:t>
+      </w:r>
+      <w:r>
+        <w:t>c</w:t>
+      </w:r>
+      <w:r>
+        <w:t xml:space="preserve">t which should now have a size of one after adding the </w:t>
+      </w:r>
+      <w:r>
+        <w:t xml:space="preserve">test </w:t>
+      </w:r>
+      <w:r>
+        <w:t xml:space="preserve">folio </w:t>
+      </w:r>
+      <w:r>
+        <w:t>to</w:t>
+      </w:r>
+    </w:p>
+    <w:p>
+      <w:pPr>
+        <w:spacing w:after="0"/>
+        <w:ind w:left="720" w:hanging="720"/>
+      </w:pPr>
+      <w:r>
+        <w:t>the set.</w:t>
+      </w:r>
+      <w:r>
+        <w:t xml:space="preserve"> We also test adding a duplicated folio to the set of folios, and check that the code throws</w:t>
+      </w:r>
+    </w:p>
+    <w:p>
+      <w:pPr>
+        <w:spacing w:after="0"/>
+        <w:ind w:left="720" w:hanging="720"/>
+      </w:pPr>
+      <w:r>
+        <w:t xml:space="preserve">the expected exception not allowing the duplicate to be added. An empty folio is also </w:t>
+      </w:r>
+    </w:p>
+    <w:p>
+      <w:pPr>
+        <w:spacing w:after="0"/>
+        <w:ind w:left="720" w:hanging="720"/>
+      </w:pPr>
+      <w:r>
+        <w:t>attempted to be added to test the correct exception is thrown and prevent the system from adding</w:t>
+      </w:r>
+    </w:p>
+    <w:p>
+      <w:pPr>
+        <w:spacing w:after="0"/>
+        <w:ind w:left="720" w:hanging="720"/>
+      </w:pPr>
+      <w:r>
+        <w:t>empty folio names. Unit test methods are included to test the deletion code of the folio and assert</w:t>
+      </w:r>
+    </w:p>
+    <w:p>
+      <w:pPr>
+        <w:spacing w:after="0"/>
+        <w:ind w:left="720" w:hanging="720"/>
+      </w:pPr>
+      <w:r>
+        <w:t>that the folio is correctly deleted from the folio tracker when deleted from the set. The refresh</w:t>
+      </w:r>
+    </w:p>
+    <w:p>
+      <w:pPr>
+        <w:spacing w:after="0"/>
+        <w:ind w:left="720" w:hanging="720"/>
+      </w:pPr>
+      <w:r>
+        <w:t>mechanism of the application is tested to provide an insight into the functionality of refreshing</w:t>
+      </w:r>
+    </w:p>
+    <w:p>
+      <w:pPr>
+        <w:spacing w:after="0"/>
+        <w:ind w:left="720" w:hanging="720"/>
+      </w:pPr>
+      <w:r>
+        <w:t>whilst throwing the applicable exceptions.</w:t>
+      </w:r>
+    </w:p>
+    <w:p/>
+    <w:p>
+      <w:proofErr w:type="spellStart"/>
+      <w:r>
+        <w:t>StockTest</w:t>
+      </w:r>
+      <w:proofErr w:type="spellEnd"/>
+      <w:r>
+        <w:t xml:space="preserve"> Class:</w:t>
+      </w:r>
+    </w:p>
+    <w:p>
+      <w:r>
+        <w:t xml:space="preserve">Has several stock objects set up to test the system with legitimate ticker symbols, stock names and shares to be bought. Tested the methods to buy shares correctly from the stock class, as well as trying to buy a negative number of shares which will throw the expected exception. Tested the name of the stock matches the expected value input by the user, and that the holding value meets the expected value set by the user who can then by and sell shares. We also test reflexive, symmetric, consistent, transitivity, the hash code, equals method and the ticker symbol tests the user inputting an invalid ticker in the stock market.   </w:t>
+      </w:r>
+    </w:p>
+    <w:p/>
+    <w:p/>
+    <w:p/>
+    <w:p/>
+    <w:p/>
+    <w:p/>
+    <w:p/>
+    <w:p>
+      <w:pPr>
+        <w:pStyle w:val="Heading1"/>
+        <w:numPr>
+          <w:ilvl w:val="0"/>
+          <w:numId w:val="2"/>
+        </w:numPr>
+      </w:pPr>
+      <w:bookmarkStart w:id="8" w:name="_Toc499662454"/>
       <w:r>
         <w:lastRenderedPageBreak/>
         <w:t>Class Diagram</w:t>
@@ -6131,6 +6787,7 @@
     <w:lsdException w:name="HTML Sample" w:semiHidden="1" w:unhideWhenUsed="1"/>
     <w:lsdException w:name="HTML Typewriter" w:semiHidden="1" w:unhideWhenUsed="1"/>
     <w:lsdException w:name="HTML Variable" w:semiHidden="1" w:unhideWhenUsed="1"/>
+    <w:lsdException w:name="Normal Table" w:semiHidden="1" w:unhideWhenUsed="1"/>
     <w:lsdException w:name="annotation subject" w:semiHidden="1" w:unhideWhenUsed="1"/>
     <w:lsdException w:name="No List" w:semiHidden="1" w:unhideWhenUsed="1"/>
     <w:lsdException w:name="Outline List 1" w:semiHidden="1" w:unhideWhenUsed="1"/>
@@ -6174,8 +6831,10 @@
     <w:lsdException w:name="Table Elegant" w:semiHidden="1" w:unhideWhenUsed="1"/>
     <w:lsdException w:name="Table Professional" w:semiHidden="1" w:unhideWhenUsed="1"/>
     <w:lsdException w:name="Table Subtle 1" w:semiHidden="1" w:unhideWhenUsed="1"/>
+    <w:lsdException w:name="Table Subtle 2" w:semiHidden="1" w:unhideWhenUsed="1"/>
     <w:lsdException w:name="Table Web 1" w:semiHidden="1" w:unhideWhenUsed="1"/>
     <w:lsdException w:name="Table Web 2" w:semiHidden="1" w:unhideWhenUsed="1"/>
+    <w:lsdException w:name="Table Web 3" w:semiHidden="1" w:unhideWhenUsed="1"/>
     <w:lsdException w:name="Balloon Text" w:semiHidden="1" w:unhideWhenUsed="1"/>
     <w:lsdException w:name="Table Grid" w:uiPriority="39"/>
     <w:lsdException w:name="Table Theme" w:semiHidden="1" w:unhideWhenUsed="1"/>
@@ -6864,7 +7523,7 @@
 </file>
 
 <file path=customXml/itemProps2.xml><?xml version="1.0" encoding="utf-8"?>
-<ds:datastoreItem xmlns:ds="http://schemas.openxmlformats.org/officeDocument/2006/customXml" ds:itemID="{BBEF2BD5-3D72-4275-9B36-68019003A1D9}">
+<ds:datastoreItem xmlns:ds="http://schemas.openxmlformats.org/officeDocument/2006/customXml" ds:itemID="{87A88AEB-9CF2-454A-9E38-2A262ABF7546}">
   <ds:schemaRefs>
     <ds:schemaRef ds:uri="http://schemas.openxmlformats.org/officeDocument/2006/bibliography"/>
   </ds:schemaRefs>

</xml_diff>